<commit_message>
Chademo article with layar instruction (no change on the article though)
</commit_message>
<xml_diff>
--- a/I.2- Case studies/Companies/Chademo/CHAdeMO article.docx
+++ b/I.2- Case studies/Companies/Chademo/CHAdeMO article.docx
@@ -1,6 +1,6 @@
 
 <file path=word/document.xml><?xml version="1.0" encoding="utf-8"?>
-<w:document xmlns:wpc="http://schemas.microsoft.com/office/word/2010/wordprocessingCanvas" xmlns:mo="http://schemas.microsoft.com/office/mac/office/2008/main" xmlns:mc="http://schemas.openxmlformats.org/markup-compatibility/2006" xmlns:mv="urn:schemas-microsoft-com:mac:vml" xmlns:o="urn:schemas-microsoft-com:office:office" xmlns:r="http://schemas.openxmlformats.org/officeDocument/2006/relationships" xmlns:m="http://schemas.openxmlformats.org/officeDocument/2006/math" xmlns:v="urn:schemas-microsoft-com:vml" xmlns:wp14="http://schemas.microsoft.com/office/word/2010/wordprocessingDrawing" xmlns:wp="http://schemas.openxmlformats.org/drawingml/2006/wordprocessingDrawing" xmlns:w10="urn:schemas-microsoft-com:office:word" xmlns:w="http://schemas.openxmlformats.org/wordprocessingml/2006/main" xmlns:w14="http://schemas.microsoft.com/office/word/2010/wordml" xmlns:wpg="http://schemas.microsoft.com/office/word/2010/wordprocessingGroup" xmlns:wpi="http://schemas.microsoft.com/office/word/2010/wordprocessingInk" xmlns:wne="http://schemas.microsoft.com/office/word/2006/wordml" xmlns:wps="http://schemas.microsoft.com/office/word/2010/wordprocessingShape" mc:Ignorable="w14 wp14">
+<w:document xmlns:wpc="http://schemas.microsoft.com/office/word/2010/wordprocessingCanvas" xmlns:mc="http://schemas.openxmlformats.org/markup-compatibility/2006" xmlns:o="urn:schemas-microsoft-com:office:office" xmlns:r="http://schemas.openxmlformats.org/officeDocument/2006/relationships" xmlns:m="http://schemas.openxmlformats.org/officeDocument/2006/math" xmlns:v="urn:schemas-microsoft-com:vml" xmlns:wp14="http://schemas.microsoft.com/office/word/2010/wordprocessingDrawing" xmlns:wp="http://schemas.openxmlformats.org/drawingml/2006/wordprocessingDrawing" xmlns:w10="urn:schemas-microsoft-com:office:word" xmlns:w="http://schemas.openxmlformats.org/wordprocessingml/2006/main" xmlns:w14="http://schemas.microsoft.com/office/word/2010/wordml" xmlns:w15="http://schemas.microsoft.com/office/word/2012/wordml" xmlns:wpg="http://schemas.microsoft.com/office/word/2010/wordprocessingGroup" xmlns:wpi="http://schemas.microsoft.com/office/word/2010/wordprocessingInk" xmlns:wne="http://schemas.microsoft.com/office/word/2006/wordml" xmlns:wps="http://schemas.microsoft.com/office/word/2010/wordprocessingShape" mc:Ignorable="w14 w15 wp14">
   <w:body>
     <w:p>
       <w:pPr>
@@ -9,12 +9,14 @@
           <w:lang w:val="en-US"/>
         </w:rPr>
       </w:pPr>
+      <w:proofErr w:type="spellStart"/>
       <w:r>
         <w:rPr>
           <w:lang w:val="en-US"/>
         </w:rPr>
         <w:t>CHAdeMO</w:t>
       </w:r>
+      <w:proofErr w:type="spellEnd"/>
     </w:p>
     <w:p>
       <w:pPr>
@@ -23,12 +25,19 @@
           <w:lang w:val="en-US"/>
         </w:rPr>
       </w:pPr>
-      <w:bookmarkStart w:id="0" w:name="_GoBack"/>
-      <w:r>
-        <w:rPr>
-          <w:lang w:val="en-US"/>
-        </w:rPr>
-        <w:t xml:space="preserve">CHAdeMO should get ready for the war to come </w:t>
+      <w:proofErr w:type="spellStart"/>
+      <w:r>
+        <w:rPr>
+          <w:lang w:val="en-US"/>
+        </w:rPr>
+        <w:t>CHAdeMO</w:t>
+      </w:r>
+      <w:proofErr w:type="spellEnd"/>
+      <w:r>
+        <w:rPr>
+          <w:lang w:val="en-US"/>
+        </w:rPr>
+        <w:t xml:space="preserve"> should get ready for the war to come </w:t>
       </w:r>
       <w:r>
         <w:rPr>
@@ -67,7 +76,6 @@
         <w:t xml:space="preserve"> of clay?</w:t>
       </w:r>
     </w:p>
-    <w:bookmarkEnd w:id="0"/>
     <w:p>
       <w:pPr>
         <w:jc w:val="both"/>
@@ -75,11 +83,19 @@
           <w:lang w:val="en-US"/>
         </w:rPr>
       </w:pPr>
-      <w:r>
-        <w:rPr>
-          <w:lang w:val="en-US"/>
-        </w:rPr>
-        <w:t>CHAdeMO is an association promo</w:t>
+      <w:proofErr w:type="spellStart"/>
+      <w:r>
+        <w:rPr>
+          <w:lang w:val="en-US"/>
+        </w:rPr>
+        <w:t>CHAdeMO</w:t>
+      </w:r>
+      <w:proofErr w:type="spellEnd"/>
+      <w:r>
+        <w:rPr>
+          <w:lang w:val="en-US"/>
+        </w:rPr>
+        <w:t xml:space="preserve"> is an association promo</w:t>
       </w:r>
       <w:r>
         <w:rPr>
@@ -181,8 +197,16 @@
         <w:rPr>
           <w:lang w:val="en-US"/>
         </w:rPr>
-        <w:t>attery capacity in 30 minutes, CHAdeMO</w:t>
-      </w:r>
+        <w:t xml:space="preserve">attery capacity in 30 minutes, </w:t>
+      </w:r>
+      <w:proofErr w:type="spellStart"/>
+      <w:r>
+        <w:rPr>
+          <w:lang w:val="en-US"/>
+        </w:rPr>
+        <w:t>CHAdeMO</w:t>
+      </w:r>
+      <w:proofErr w:type="spellEnd"/>
       <w:r>
         <w:rPr>
           <w:lang w:val="en-US"/>
@@ -365,7 +389,21 @@
         <w:rPr>
           <w:lang w:val="en-US"/>
         </w:rPr>
-        <w:t>. Nowadays, more than 7,000 CHAdeMO charging stations are connected to the grid. The sale of electric vehicle</w:t>
+        <w:t xml:space="preserve">. Nowadays, more than 7,000 </w:t>
+      </w:r>
+      <w:proofErr w:type="spellStart"/>
+      <w:r>
+        <w:rPr>
+          <w:lang w:val="en-US"/>
+        </w:rPr>
+        <w:t>CHAdeMO</w:t>
+      </w:r>
+      <w:proofErr w:type="spellEnd"/>
+      <w:r>
+        <w:rPr>
+          <w:lang w:val="en-US"/>
+        </w:rPr>
+        <w:t xml:space="preserve"> charging stations are connected to the grid. The sale of electric vehicle</w:t>
       </w:r>
       <w:r>
         <w:rPr>
@@ -377,7 +415,21 @@
         <w:rPr>
           <w:lang w:val="en-US"/>
         </w:rPr>
-        <w:t xml:space="preserve"> compatible to CHAdeMO standard has also risen sharply: between 2010 and 2014, 368,000 electrical vehicles were sold, among them 80% are fast chargeable. </w:t>
+        <w:t xml:space="preserve"> compatible to </w:t>
+      </w:r>
+      <w:proofErr w:type="spellStart"/>
+      <w:r>
+        <w:rPr>
+          <w:lang w:val="en-US"/>
+        </w:rPr>
+        <w:t>CHAdeMO</w:t>
+      </w:r>
+      <w:proofErr w:type="spellEnd"/>
+      <w:r>
+        <w:rPr>
+          <w:lang w:val="en-US"/>
+        </w:rPr>
+        <w:t xml:space="preserve"> standard has also risen sharply: between 2010 and 2014, 368,000 electrical vehicles were sold, among them 80% are fast chargeable. </w:t>
       </w:r>
       <w:r>
         <w:rPr>
@@ -405,7 +457,23 @@
           <w:b/>
           <w:lang w:val="en-US"/>
         </w:rPr>
-        <w:t xml:space="preserve"> compatible with CHAdeMO standard</w:t>
+        <w:t xml:space="preserve"> compatible with </w:t>
+      </w:r>
+      <w:proofErr w:type="spellStart"/>
+      <w:r>
+        <w:rPr>
+          <w:b/>
+          <w:lang w:val="en-US"/>
+        </w:rPr>
+        <w:t>CHAdeMO</w:t>
+      </w:r>
+      <w:proofErr w:type="spellEnd"/>
+      <w:r>
+        <w:rPr>
+          <w:b/>
+          <w:lang w:val="en-US"/>
+        </w:rPr>
+        <w:t xml:space="preserve"> standard</w:t>
       </w:r>
       <w:r>
         <w:rPr>
@@ -425,7 +493,21 @@
         <w:rPr>
           <w:lang w:val="en-US"/>
         </w:rPr>
-        <w:t xml:space="preserve">At the same time, CHAdeMO companies </w:t>
+        <w:t xml:space="preserve">At the same time, </w:t>
+      </w:r>
+      <w:proofErr w:type="spellStart"/>
+      <w:r>
+        <w:rPr>
+          <w:lang w:val="en-US"/>
+        </w:rPr>
+        <w:t>CHAdeMO</w:t>
+      </w:r>
+      <w:proofErr w:type="spellEnd"/>
+      <w:r>
+        <w:rPr>
+          <w:lang w:val="en-US"/>
+        </w:rPr>
+        <w:t xml:space="preserve"> companies </w:t>
       </w:r>
       <w:r>
         <w:rPr>
@@ -491,7 +573,35 @@
         <w:rPr>
           <w:lang w:val="en-US"/>
         </w:rPr>
-        <w:t xml:space="preserve">. The specifications are improved every year through various workshops. Nowadays, many car manufacturers produce cars that can use CHAdeMO plug. These efforts finally resulted in the recognition of CHAdeMO as an international </w:t>
+        <w:t xml:space="preserve">. The specifications are improved every year through various workshops. Nowadays, many car manufacturers produce cars that can use </w:t>
+      </w:r>
+      <w:proofErr w:type="spellStart"/>
+      <w:r>
+        <w:rPr>
+          <w:lang w:val="en-US"/>
+        </w:rPr>
+        <w:t>CHAdeMO</w:t>
+      </w:r>
+      <w:proofErr w:type="spellEnd"/>
+      <w:r>
+        <w:rPr>
+          <w:lang w:val="en-US"/>
+        </w:rPr>
+        <w:t xml:space="preserve"> plug. These efforts finally resulted in the recognition of </w:t>
+      </w:r>
+      <w:proofErr w:type="spellStart"/>
+      <w:r>
+        <w:rPr>
+          <w:lang w:val="en-US"/>
+        </w:rPr>
+        <w:t>CHAdeMO</w:t>
+      </w:r>
+      <w:proofErr w:type="spellEnd"/>
+      <w:r>
+        <w:rPr>
+          <w:lang w:val="en-US"/>
+        </w:rPr>
+        <w:t xml:space="preserve"> as an international </w:t>
       </w:r>
       <w:r>
         <w:rPr>
@@ -535,7 +645,21 @@
         <w:rPr>
           <w:lang w:val="en-US"/>
         </w:rPr>
-        <w:t xml:space="preserve"> for all the companies participating in the CHAdeMO association</w:t>
+        <w:t xml:space="preserve"> for all the companies participating in the </w:t>
+      </w:r>
+      <w:proofErr w:type="spellStart"/>
+      <w:r>
+        <w:rPr>
+          <w:lang w:val="en-US"/>
+        </w:rPr>
+        <w:t>CHAdeMO</w:t>
+      </w:r>
+      <w:proofErr w:type="spellEnd"/>
+      <w:r>
+        <w:rPr>
+          <w:lang w:val="en-US"/>
+        </w:rPr>
+        <w:t xml:space="preserve"> association</w:t>
       </w:r>
       <w:r>
         <w:rPr>
@@ -559,7 +683,21 @@
         <w:rPr>
           <w:lang w:val="en-US"/>
         </w:rPr>
-        <w:t>he obstacles to the competition being alleviated, the race for innovation is very fierce: more than 50 companies actually manufacture different DC charging stations with the standard CHAdeMO, and the technology is improving at a fast pace. The company Fuji recently launched a low cost charger: by lowering the voltage to 20kW, it makes</w:t>
+        <w:t xml:space="preserve">he obstacles to the competition being alleviated, the race for innovation is very fierce: more than 50 companies actually manufacture different DC charging stations with the standard </w:t>
+      </w:r>
+      <w:proofErr w:type="spellStart"/>
+      <w:r>
+        <w:rPr>
+          <w:lang w:val="en-US"/>
+        </w:rPr>
+        <w:t>CHAdeMO</w:t>
+      </w:r>
+      <w:proofErr w:type="spellEnd"/>
+      <w:r>
+        <w:rPr>
+          <w:lang w:val="en-US"/>
+        </w:rPr>
+        <w:t>, and the technology is improving at a fast pace. The company Fuji recently launched a low cost charger: by lowering the voltage to 20kW, it makes</w:t>
       </w:r>
       <w:r>
         <w:rPr>
@@ -718,7 +856,21 @@
         <w:rPr>
           <w:lang w:val="en-US"/>
         </w:rPr>
-        <w:t>ich is not the case for CHAdeMO.</w:t>
+        <w:t xml:space="preserve">ich is not the case for </w:t>
+      </w:r>
+      <w:proofErr w:type="spellStart"/>
+      <w:r>
+        <w:rPr>
+          <w:lang w:val="en-US"/>
+        </w:rPr>
+        <w:t>CHAdeMO</w:t>
+      </w:r>
+      <w:proofErr w:type="spellEnd"/>
+      <w:r>
+        <w:rPr>
+          <w:lang w:val="en-US"/>
+        </w:rPr>
+        <w:t>.</w:t>
       </w:r>
     </w:p>
     <w:p>
@@ -750,7 +902,21 @@
         <w:rPr>
           <w:lang w:val="en-US"/>
         </w:rPr>
-        <w:t>ne CHAdeMO, with an extra cost of less</w:t>
+        <w:t xml:space="preserve">ne </w:t>
+      </w:r>
+      <w:proofErr w:type="spellStart"/>
+      <w:r>
+        <w:rPr>
+          <w:lang w:val="en-US"/>
+        </w:rPr>
+        <w:t>CHAdeMO</w:t>
+      </w:r>
+      <w:proofErr w:type="spellEnd"/>
+      <w:r>
+        <w:rPr>
+          <w:lang w:val="en-US"/>
+        </w:rPr>
+        <w:t>, with an extra cost of less</w:t>
       </w:r>
       <w:r>
         <w:rPr>
@@ -842,7 +1008,21 @@
         <w:rPr>
           <w:lang w:val="en-US"/>
         </w:rPr>
-        <w:t xml:space="preserve">Thanks to the massive presence of CHAdeMO in the market, both in terms of already existing infrastructure and </w:t>
+        <w:t xml:space="preserve">Thanks to the massive presence of </w:t>
+      </w:r>
+      <w:proofErr w:type="spellStart"/>
+      <w:r>
+        <w:rPr>
+          <w:lang w:val="en-US"/>
+        </w:rPr>
+        <w:t>CHAdeMO</w:t>
+      </w:r>
+      <w:proofErr w:type="spellEnd"/>
+      <w:r>
+        <w:rPr>
+          <w:lang w:val="en-US"/>
+        </w:rPr>
+        <w:t xml:space="preserve"> in the market, both in terms of already existing infrastructure and </w:t>
       </w:r>
       <w:r>
         <w:rPr>
@@ -860,13 +1040,27 @@
         <w:rPr>
           <w:lang w:val="en-US"/>
         </w:rPr>
-        <w:t>s, it can</w:t>
-      </w:r>
-      <w:r>
-        <w:rPr>
-          <w:lang w:val="en-US"/>
-        </w:rPr>
-        <w:t xml:space="preserve"> not be ignored and has still an important role to play. </w:t>
+        <w:t xml:space="preserve">s, it </w:t>
+      </w:r>
+      <w:proofErr w:type="spellStart"/>
+      <w:r>
+        <w:rPr>
+          <w:lang w:val="en-US"/>
+        </w:rPr>
+        <w:t>can</w:t>
+      </w:r>
+      <w:r>
+        <w:rPr>
+          <w:lang w:val="en-US"/>
+        </w:rPr>
+        <w:t xml:space="preserve"> not</w:t>
+      </w:r>
+      <w:proofErr w:type="spellEnd"/>
+      <w:r>
+        <w:rPr>
+          <w:lang w:val="en-US"/>
+        </w:rPr>
+        <w:t xml:space="preserve"> be ignored and has still an important role to play. </w:t>
       </w:r>
       <w:r>
         <w:rPr>
@@ -998,13 +1192,35 @@
         <w:rPr>
           <w:lang w:val="en-US"/>
         </w:rPr>
-        <w:t xml:space="preserve"> decision, it is possible that CHAdeMO will be phased out. What’s more, the Fukushima accident has slowed down the dynamism of TEPCO, the leading company in </w:t>
-      </w:r>
-      <w:r>
-        <w:rPr>
-          <w:lang w:val="en-US"/>
-        </w:rPr>
-        <w:t>CHAdeMO’s standard and</w:t>
+        <w:t xml:space="preserve"> decision, it is possible that </w:t>
+      </w:r>
+      <w:proofErr w:type="spellStart"/>
+      <w:r>
+        <w:rPr>
+          <w:lang w:val="en-US"/>
+        </w:rPr>
+        <w:t>CHAdeMO</w:t>
+      </w:r>
+      <w:proofErr w:type="spellEnd"/>
+      <w:r>
+        <w:rPr>
+          <w:lang w:val="en-US"/>
+        </w:rPr>
+        <w:t xml:space="preserve"> will be phased out. What’s more, the Fukushima accident has slowed down the dynamism of TEPCO, the leading company in </w:t>
+      </w:r>
+      <w:proofErr w:type="spellStart"/>
+      <w:r>
+        <w:rPr>
+          <w:lang w:val="en-US"/>
+        </w:rPr>
+        <w:t>CHAdeMO’s</w:t>
+      </w:r>
+      <w:proofErr w:type="spellEnd"/>
+      <w:r>
+        <w:rPr>
+          <w:lang w:val="en-US"/>
+        </w:rPr>
+        <w:t xml:space="preserve"> standard and</w:t>
       </w:r>
       <w:r>
         <w:rPr>
@@ -1048,7 +1264,21 @@
         <w:rPr>
           <w:lang w:val="en-US"/>
         </w:rPr>
-        <w:t>ing station. Even if CHAdeMO has</w:t>
+        <w:t xml:space="preserve">ing station. Even if </w:t>
+      </w:r>
+      <w:proofErr w:type="spellStart"/>
+      <w:r>
+        <w:rPr>
+          <w:lang w:val="en-US"/>
+        </w:rPr>
+        <w:t>CHAdeMO</w:t>
+      </w:r>
+      <w:proofErr w:type="spellEnd"/>
+      <w:r>
+        <w:rPr>
+          <w:lang w:val="en-US"/>
+        </w:rPr>
+        <w:t xml:space="preserve"> has</w:t>
       </w:r>
       <w:r>
         <w:rPr>
@@ -1084,7 +1314,21 @@
         <w:rPr>
           <w:lang w:val="en-US"/>
         </w:rPr>
-        <w:t xml:space="preserve">both the CHAdeMO and Combo standards </w:t>
+        <w:t xml:space="preserve">both the </w:t>
+      </w:r>
+      <w:proofErr w:type="spellStart"/>
+      <w:r>
+        <w:rPr>
+          <w:lang w:val="en-US"/>
+        </w:rPr>
+        <w:t>CHAdeMO</w:t>
+      </w:r>
+      <w:proofErr w:type="spellEnd"/>
+      <w:r>
+        <w:rPr>
+          <w:lang w:val="en-US"/>
+        </w:rPr>
+        <w:t xml:space="preserve"> and Combo standards </w:t>
       </w:r>
       <w:r>
         <w:rPr>
@@ -1114,7 +1358,21 @@
         <w:rPr>
           <w:lang w:val="en-US"/>
         </w:rPr>
-        <w:t xml:space="preserve"> all its eggs in one basket. Although CHAdeMO is leading the race, the emergence of Combo, and even Tesla supercharger, is</w:t>
+        <w:t xml:space="preserve"> all its eggs in one basket. Although </w:t>
+      </w:r>
+      <w:proofErr w:type="spellStart"/>
+      <w:r>
+        <w:rPr>
+          <w:lang w:val="en-US"/>
+        </w:rPr>
+        <w:t>CHAdeMO</w:t>
+      </w:r>
+      <w:proofErr w:type="spellEnd"/>
+      <w:r>
+        <w:rPr>
+          <w:lang w:val="en-US"/>
+        </w:rPr>
+        <w:t xml:space="preserve"> is leading the race, the emergence of Combo, and even Tesla supercharger, is</w:t>
       </w:r>
       <w:r>
         <w:rPr>
@@ -1146,6 +1404,758 @@
         </w:rPr>
         <w:t>ld be kept open for the moment.</w:t>
       </w:r>
+    </w:p>
+    <w:p>
+      <w:pPr>
+        <w:rPr>
+          <w:lang w:val="en-US"/>
+        </w:rPr>
+      </w:pPr>
+    </w:p>
+    <w:p>
+      <w:pPr>
+        <w:rPr>
+          <w:lang w:val="en-US"/>
+        </w:rPr>
+      </w:pPr>
+    </w:p>
+    <w:p>
+      <w:pPr>
+        <w:rPr>
+          <w:lang w:val="en-US"/>
+        </w:rPr>
+      </w:pPr>
+    </w:p>
+    <w:p>
+      <w:pPr>
+        <w:rPr>
+          <w:lang w:val="en-US"/>
+        </w:rPr>
+      </w:pPr>
+    </w:p>
+    <w:p>
+      <w:pPr>
+        <w:rPr>
+          <w:lang w:val="en-US"/>
+        </w:rPr>
+      </w:pPr>
+      <w:proofErr w:type="spellStart"/>
+      <w:r>
+        <w:rPr>
+          <w:lang w:val="en-US"/>
+        </w:rPr>
+        <w:t>Layar</w:t>
+      </w:r>
+      <w:proofErr w:type="spellEnd"/>
+      <w:r>
+        <w:rPr>
+          <w:lang w:val="en-US"/>
+        </w:rPr>
+        <w:t>:</w:t>
+      </w:r>
+    </w:p>
+    <w:p>
+      <w:pPr>
+        <w:rPr>
+          <w:lang w:val="en-US"/>
+        </w:rPr>
+      </w:pPr>
+      <w:r>
+        <w:rPr>
+          <w:lang w:val="en-US"/>
+        </w:rPr>
+        <w:t xml:space="preserve">Pictures: </w:t>
+      </w:r>
+    </w:p>
+    <w:p>
+      <w:pPr>
+        <w:rPr>
+          <w:lang w:val="en-US"/>
+        </w:rPr>
+      </w:pPr>
+      <w:r>
+        <w:rPr>
+          <w:lang w:val="en-US"/>
+        </w:rPr>
+        <w:t xml:space="preserve">Big </w:t>
+      </w:r>
+      <w:proofErr w:type="gramStart"/>
+      <w:r>
+        <w:rPr>
+          <w:lang w:val="en-US"/>
+        </w:rPr>
+        <w:t>map :</w:t>
+      </w:r>
+      <w:proofErr w:type="gramEnd"/>
+      <w:r>
+        <w:rPr>
+          <w:lang w:val="en-US"/>
+        </w:rPr>
+        <w:t xml:space="preserve">   </w:t>
+      </w:r>
+      <w:r>
+        <w:rPr>
+          <w:lang w:val="en-US"/>
+        </w:rPr>
+        <w:t>http://www.chademo.com/wp/wp-content/uploads/2015/03/20150313FinalEnglishBrochure.pdf</w:t>
+      </w:r>
+    </w:p>
+    <w:p>
+      <w:pPr>
+        <w:rPr>
+          <w:lang w:val="en-US"/>
+        </w:rPr>
+      </w:pPr>
+    </w:p>
+    <w:p>
+      <w:pPr>
+        <w:rPr>
+          <w:lang w:val="en-US"/>
+        </w:rPr>
+      </w:pPr>
+    </w:p>
+    <w:p>
+      <w:pPr>
+        <w:rPr>
+          <w:lang w:val="en-US"/>
+        </w:rPr>
+      </w:pPr>
+      <w:r>
+        <w:rPr>
+          <w:lang w:val="en-US"/>
+        </w:rPr>
+        <w:t>2</w:t>
+      </w:r>
+      <w:r>
+        <w:rPr>
+          <w:vertAlign w:val="superscript"/>
+          <w:lang w:val="en-US"/>
+        </w:rPr>
+        <w:t>nd</w:t>
+      </w:r>
+      <w:r>
+        <w:rPr>
+          <w:lang w:val="en-US"/>
+        </w:rPr>
+        <w:t xml:space="preserve"> paragraph drink a cup of </w:t>
+      </w:r>
+      <w:proofErr w:type="gramStart"/>
+      <w:r>
+        <w:rPr>
+          <w:lang w:val="en-US"/>
+        </w:rPr>
+        <w:t>tea :</w:t>
+      </w:r>
+      <w:proofErr w:type="gramEnd"/>
+      <w:r>
+        <w:rPr>
+          <w:lang w:val="en-US"/>
+        </w:rPr>
+        <w:t xml:space="preserve">   </w:t>
+      </w:r>
+      <w:r>
+        <w:rPr>
+          <w:lang w:val="en-US"/>
+        </w:rPr>
+        <w:t>http://self.gutenberg.org/articles/CHAdeMO#References</w:t>
+      </w:r>
+    </w:p>
+    <w:p>
+      <w:r>
+        <w:lastRenderedPageBreak/>
+        <w:t>3</w:t>
+      </w:r>
+      <w:r>
+        <w:rPr>
+          <w:vertAlign w:val="superscript"/>
+        </w:rPr>
+        <w:t>rd</w:t>
+      </w:r>
+      <w:r>
+        <w:t xml:space="preserve"> </w:t>
+      </w:r>
+      <w:proofErr w:type="spellStart"/>
+      <w:proofErr w:type="gramStart"/>
+      <w:r>
+        <w:t>paragraph</w:t>
+      </w:r>
+      <w:proofErr w:type="spellEnd"/>
+      <w:r>
+        <w:t xml:space="preserve">  :</w:t>
+      </w:r>
+      <w:proofErr w:type="gramEnd"/>
+      <w:r>
+        <w:t xml:space="preserve">     </w:t>
+      </w:r>
+      <w:hyperlink r:id="rId4" w:history="1">
+        <w:r>
+          <w:rPr>
+            <w:rStyle w:val="Lienhypertexte"/>
+          </w:rPr>
+          <w:t>http://www.chademo.com/wp/wp-content/uploads/2015/03/20150313FinalEnglishBrochure.pdf</w:t>
+        </w:r>
+      </w:hyperlink>
+    </w:p>
+    <w:p>
+      <w:pPr>
+        <w:rPr>
+          <w:lang w:val="en-US"/>
+        </w:rPr>
+      </w:pPr>
+      <w:r>
+        <w:rPr>
+          <w:lang w:val="en-US"/>
+        </w:rPr>
+        <w:t xml:space="preserve">4th </w:t>
+      </w:r>
+      <w:proofErr w:type="gramStart"/>
+      <w:r>
+        <w:rPr>
+          <w:lang w:val="en-US"/>
+        </w:rPr>
+        <w:t>paragraph :</w:t>
+      </w:r>
+      <w:proofErr w:type="gramEnd"/>
+      <w:r>
+        <w:rPr>
+          <w:lang w:val="en-US"/>
+        </w:rPr>
+        <w:t xml:space="preserve">   http://www.chademo.com/wp/wp-content/uploads/2015/03/20150313FinalEnglishBrochure.pdf</w:t>
+      </w:r>
+    </w:p>
+    <w:p>
+      <w:pPr>
+        <w:jc w:val="both"/>
+        <w:rPr>
+          <w:lang w:val="en-US"/>
+        </w:rPr>
+      </w:pPr>
+      <w:r>
+        <w:rPr>
+          <w:lang w:val="en-US"/>
+        </w:rPr>
+        <w:t>6</w:t>
+      </w:r>
+      <w:r>
+        <w:rPr>
+          <w:lang w:val="en-US"/>
+        </w:rPr>
+        <w:t>th</w:t>
+      </w:r>
+      <w:r>
+        <w:rPr>
+          <w:lang w:val="en-US"/>
+        </w:rPr>
+        <w:t xml:space="preserve"> </w:t>
+      </w:r>
+      <w:proofErr w:type="gramStart"/>
+      <w:r>
+        <w:rPr>
+          <w:lang w:val="en-US"/>
+        </w:rPr>
+        <w:t>paragraph :</w:t>
+      </w:r>
+      <w:proofErr w:type="gramEnd"/>
+      <w:r>
+        <w:rPr>
+          <w:lang w:val="en-US"/>
+        </w:rPr>
+        <w:t xml:space="preserve">   </w:t>
+      </w:r>
+      <w:r>
+        <w:rPr>
+          <w:lang w:val="en-US"/>
+        </w:rPr>
+        <w:t>http://www.americas.fujielectric.com/sites/default/files/DC%20Quick%20Charging%20-%20FEA%20Comparison%20Study%20%20(25kW%20vs%20%2050kW)%207-3-12.pdf</w:t>
+      </w:r>
+    </w:p>
+    <w:p>
+      <w:pPr>
+        <w:rPr>
+          <w:lang w:val="en-US"/>
+        </w:rPr>
+      </w:pPr>
+      <w:r>
+        <w:rPr>
+          <w:lang w:val="en-US"/>
+        </w:rPr>
+        <w:t xml:space="preserve">7th </w:t>
+      </w:r>
+      <w:proofErr w:type="gramStart"/>
+      <w:r>
+        <w:rPr>
+          <w:lang w:val="en-US"/>
+        </w:rPr>
+        <w:t>paragraph :</w:t>
+      </w:r>
+      <w:proofErr w:type="gramEnd"/>
+      <w:r>
+        <w:rPr>
+          <w:lang w:val="en-US"/>
+        </w:rPr>
+        <w:t xml:space="preserve"> http://www.chademo.com/wp/wp-content/uploads/2014/05/CHAdeMOEuropeActivities_EN.pdf</w:t>
+      </w:r>
+    </w:p>
+    <w:p>
+      <w:pPr>
+        <w:rPr>
+          <w:lang w:val="en-US"/>
+        </w:rPr>
+      </w:pPr>
+      <w:bookmarkStart w:id="0" w:name="_GoBack"/>
+      <w:bookmarkEnd w:id="0"/>
+    </w:p>
+    <w:p>
+      <w:pPr>
+        <w:rPr>
+          <w:lang w:val="en-US"/>
+        </w:rPr>
+      </w:pPr>
+    </w:p>
+    <w:p>
+      <w:pPr>
+        <w:jc w:val="both"/>
+        <w:rPr>
+          <w:lang w:val="en-US"/>
+        </w:rPr>
+      </w:pPr>
+      <w:proofErr w:type="spellStart"/>
+      <w:r>
+        <w:rPr>
+          <w:lang w:val="en-US"/>
+        </w:rPr>
+        <w:t>References</w:t>
+      </w:r>
+      <w:proofErr w:type="spellEnd"/>
+    </w:p>
+    <w:p>
+      <w:pPr>
+        <w:jc w:val="both"/>
+        <w:rPr>
+          <w:lang w:val="en-US"/>
+        </w:rPr>
+      </w:pPr>
+      <w:r>
+        <w:rPr>
+          <w:lang w:val="en-US"/>
+        </w:rPr>
+        <w:t>Avere-france.org, (2015). </w:t>
+      </w:r>
+      <w:proofErr w:type="spellStart"/>
+      <w:r>
+        <w:rPr>
+          <w:lang w:val="en-US"/>
+        </w:rPr>
+        <w:t>CHAdeMO</w:t>
+      </w:r>
+      <w:proofErr w:type="spellEnd"/>
+      <w:r>
+        <w:rPr>
+          <w:lang w:val="en-US"/>
+        </w:rPr>
+        <w:t xml:space="preserve"> parmi les standards européens de charge rapide DC. [</w:t>
+      </w:r>
+      <w:proofErr w:type="gramStart"/>
+      <w:r>
+        <w:rPr>
+          <w:lang w:val="en-US"/>
+        </w:rPr>
+        <w:t>online</w:t>
+      </w:r>
+      <w:proofErr w:type="gramEnd"/>
+      <w:r>
+        <w:rPr>
+          <w:lang w:val="en-US"/>
+        </w:rPr>
+        <w:t>] Available at: http://www.avere-france.org/Site/Article/?article_id=5974&amp;from_espace_adherent=0 [Accessed 13 May 2015].</w:t>
+      </w:r>
+    </w:p>
+    <w:p>
+      <w:pPr>
+        <w:jc w:val="both"/>
+        <w:rPr>
+          <w:lang w:val="en-US"/>
+        </w:rPr>
+      </w:pPr>
+      <w:proofErr w:type="spellStart"/>
+      <w:r>
+        <w:rPr>
+          <w:lang w:val="en-US"/>
+        </w:rPr>
+        <w:t>CHAdeMO</w:t>
+      </w:r>
+      <w:proofErr w:type="spellEnd"/>
+      <w:r>
+        <w:rPr>
+          <w:lang w:val="en-US"/>
+        </w:rPr>
+        <w:t xml:space="preserve"> brochure. (2015). 1st ed. [</w:t>
+      </w:r>
+      <w:proofErr w:type="spellStart"/>
+      <w:r>
+        <w:rPr>
+          <w:lang w:val="en-US"/>
+        </w:rPr>
+        <w:t>ebook</w:t>
+      </w:r>
+      <w:proofErr w:type="spellEnd"/>
+      <w:r>
+        <w:rPr>
+          <w:lang w:val="en-US"/>
+        </w:rPr>
+        <w:t xml:space="preserve">] </w:t>
+      </w:r>
+      <w:proofErr w:type="spellStart"/>
+      <w:r>
+        <w:rPr>
+          <w:lang w:val="en-US"/>
+        </w:rPr>
+        <w:t>CHAdeMO</w:t>
+      </w:r>
+      <w:proofErr w:type="spellEnd"/>
+      <w:r>
+        <w:rPr>
+          <w:lang w:val="en-US"/>
+        </w:rPr>
+        <w:t>, pp.2</w:t>
+      </w:r>
+      <w:proofErr w:type="gramStart"/>
+      <w:r>
+        <w:rPr>
+          <w:lang w:val="en-US"/>
+        </w:rPr>
+        <w:t>,3,5,6</w:t>
+      </w:r>
+      <w:proofErr w:type="gramEnd"/>
+      <w:r>
+        <w:rPr>
+          <w:lang w:val="en-US"/>
+        </w:rPr>
+        <w:t>. Available at: http://www.chademo.com/wp/wp-content/uploads/2015/03/20150313FinalEnglishBrochure.pdf [Accessed 13 May 2015].</w:t>
+      </w:r>
+    </w:p>
+    <w:p>
+      <w:pPr>
+        <w:jc w:val="both"/>
+        <w:rPr>
+          <w:lang w:val="en-US"/>
+        </w:rPr>
+      </w:pPr>
+      <w:r>
+        <w:rPr>
+          <w:lang w:val="en-US"/>
+        </w:rPr>
+        <w:t>Chademo.com, (2015). </w:t>
+      </w:r>
+      <w:proofErr w:type="spellStart"/>
+      <w:r>
+        <w:rPr>
+          <w:lang w:val="en-US"/>
+        </w:rPr>
+        <w:t>CHAdeMO</w:t>
+      </w:r>
+      <w:proofErr w:type="spellEnd"/>
+      <w:r>
+        <w:rPr>
+          <w:lang w:val="en-US"/>
+        </w:rPr>
+        <w:t xml:space="preserve"> Association. [</w:t>
+      </w:r>
+      <w:proofErr w:type="gramStart"/>
+      <w:r>
+        <w:rPr>
+          <w:lang w:val="en-US"/>
+        </w:rPr>
+        <w:t>online</w:t>
+      </w:r>
+      <w:proofErr w:type="gramEnd"/>
+      <w:r>
+        <w:rPr>
+          <w:lang w:val="en-US"/>
+        </w:rPr>
+        <w:t>] Available at: http://www.chademo.com [Accessed 13 May 2015].</w:t>
+      </w:r>
+    </w:p>
+    <w:p>
+      <w:pPr>
+        <w:jc w:val="both"/>
+        <w:rPr>
+          <w:lang w:val="en-US"/>
+        </w:rPr>
+      </w:pPr>
+      <w:r>
+        <w:rPr>
+          <w:lang w:val="en-US"/>
+        </w:rPr>
+        <w:t xml:space="preserve">Charger installation, legislation and </w:t>
+      </w:r>
+      <w:proofErr w:type="spellStart"/>
+      <w:r>
+        <w:rPr>
+          <w:lang w:val="en-US"/>
+        </w:rPr>
+        <w:t>CHAdeMO</w:t>
+      </w:r>
+      <w:proofErr w:type="spellEnd"/>
+      <w:r>
+        <w:rPr>
+          <w:lang w:val="en-US"/>
+        </w:rPr>
+        <w:t xml:space="preserve"> activities in Europe. (2014). 1st ed. [</w:t>
+      </w:r>
+      <w:proofErr w:type="spellStart"/>
+      <w:r>
+        <w:rPr>
+          <w:lang w:val="en-US"/>
+        </w:rPr>
+        <w:t>ebook</w:t>
+      </w:r>
+      <w:proofErr w:type="spellEnd"/>
+      <w:r>
+        <w:rPr>
+          <w:lang w:val="en-US"/>
+        </w:rPr>
+        <w:t xml:space="preserve">] </w:t>
+      </w:r>
+      <w:proofErr w:type="spellStart"/>
+      <w:r>
+        <w:rPr>
+          <w:lang w:val="en-US"/>
+        </w:rPr>
+        <w:t>CHAdeMO</w:t>
+      </w:r>
+      <w:proofErr w:type="spellEnd"/>
+      <w:r>
+        <w:rPr>
+          <w:lang w:val="en-US"/>
+        </w:rPr>
+        <w:t>, p.7. Available at: http://www.chademo.com/wp/wp-content/uploads/2014/05/CHAdeMOEuropeActivities_EN.pdf [Accessed 13 May 2015].</w:t>
+      </w:r>
+    </w:p>
+    <w:p>
+      <w:pPr>
+        <w:jc w:val="both"/>
+        <w:rPr>
+          <w:lang w:val="en-US"/>
+        </w:rPr>
+      </w:pPr>
+      <w:r>
+        <w:rPr>
+          <w:lang w:val="en-US"/>
+        </w:rPr>
+        <w:t>DC Quick charging - FEA Comparison Study (25kW vs 50kW). (2012). 1st ed. [</w:t>
+      </w:r>
+      <w:proofErr w:type="spellStart"/>
+      <w:r>
+        <w:rPr>
+          <w:lang w:val="en-US"/>
+        </w:rPr>
+        <w:t>ebook</w:t>
+      </w:r>
+      <w:proofErr w:type="spellEnd"/>
+      <w:r>
+        <w:rPr>
+          <w:lang w:val="en-US"/>
+        </w:rPr>
+        <w:t>] Fuji Electric Corp., p.5. Available at: http://www.americas.fujielectric.com/sites/default/files/DC%20Quick%20Charging%20-%20FEA%20Comparison%20Study%20%</w:t>
+      </w:r>
+      <w:proofErr w:type="gramStart"/>
+      <w:r>
+        <w:rPr>
+          <w:lang w:val="en-US"/>
+        </w:rPr>
+        <w:t>20(</w:t>
+      </w:r>
+      <w:proofErr w:type="gramEnd"/>
+      <w:r>
+        <w:rPr>
+          <w:lang w:val="en-US"/>
+        </w:rPr>
+        <w:t>25kW%20vs%20%2050kW)%207-3-12.pdf [Accessed 13 May 2015].</w:t>
+      </w:r>
+    </w:p>
+    <w:p>
+      <w:pPr>
+        <w:jc w:val="both"/>
+        <w:rPr>
+          <w:lang w:val="en-US"/>
+        </w:rPr>
+      </w:pPr>
+      <w:r>
+        <w:rPr>
+          <w:lang w:val="en-US"/>
+        </w:rPr>
+        <w:t>Member list. (2015). 1st ed. [</w:t>
+      </w:r>
+      <w:proofErr w:type="spellStart"/>
+      <w:r>
+        <w:rPr>
+          <w:lang w:val="en-US"/>
+        </w:rPr>
+        <w:t>ebook</w:t>
+      </w:r>
+      <w:proofErr w:type="spellEnd"/>
+      <w:r>
+        <w:rPr>
+          <w:lang w:val="en-US"/>
+        </w:rPr>
+        <w:t xml:space="preserve">] </w:t>
+      </w:r>
+      <w:proofErr w:type="spellStart"/>
+      <w:r>
+        <w:rPr>
+          <w:lang w:val="en-US"/>
+        </w:rPr>
+        <w:t>CHAdeMO</w:t>
+      </w:r>
+      <w:proofErr w:type="spellEnd"/>
+      <w:r>
+        <w:rPr>
+          <w:lang w:val="en-US"/>
+        </w:rPr>
+        <w:t>. Available at: http://www.chademo.com/pdf/memberlist.pdf [Accessed 13 May 2015].</w:t>
+      </w:r>
+    </w:p>
+    <w:p>
+      <w:pPr>
+        <w:jc w:val="both"/>
+        <w:rPr>
+          <w:lang w:val="en-US"/>
+        </w:rPr>
+      </w:pPr>
+      <w:r>
+        <w:rPr>
+          <w:lang w:val="en-US"/>
+        </w:rPr>
+        <w:t>Self.gutenberg.org, (</w:t>
+      </w:r>
+      <w:proofErr w:type="spellStart"/>
+      <w:r>
+        <w:rPr>
+          <w:lang w:val="en-US"/>
+        </w:rPr>
+        <w:t>n.d.</w:t>
+      </w:r>
+      <w:proofErr w:type="spellEnd"/>
+      <w:r>
+        <w:rPr>
+          <w:lang w:val="en-US"/>
+        </w:rPr>
+        <w:t>). </w:t>
+      </w:r>
+      <w:proofErr w:type="spellStart"/>
+      <w:r>
+        <w:rPr>
+          <w:lang w:val="en-US"/>
+        </w:rPr>
+        <w:t>CHAdeMO</w:t>
+      </w:r>
+      <w:proofErr w:type="spellEnd"/>
+      <w:r>
+        <w:rPr>
+          <w:lang w:val="en-US"/>
+        </w:rPr>
+        <w:t>. [</w:t>
+      </w:r>
+      <w:proofErr w:type="gramStart"/>
+      <w:r>
+        <w:rPr>
+          <w:lang w:val="en-US"/>
+        </w:rPr>
+        <w:t>online</w:t>
+      </w:r>
+      <w:proofErr w:type="gramEnd"/>
+      <w:r>
+        <w:rPr>
+          <w:lang w:val="en-US"/>
+        </w:rPr>
+        <w:t>] Available at: http://self.gutenberg.org/articles/CHAdeMO#References [Accessed 13 May 2015].</w:t>
+      </w:r>
+    </w:p>
+    <w:p>
+      <w:pPr>
+        <w:jc w:val="both"/>
+        <w:rPr>
+          <w:lang w:val="en-US"/>
+        </w:rPr>
+      </w:pPr>
+      <w:proofErr w:type="spellStart"/>
+      <w:r>
+        <w:rPr>
+          <w:lang w:val="en-US"/>
+        </w:rPr>
+        <w:t>Weiller</w:t>
+      </w:r>
+      <w:proofErr w:type="spellEnd"/>
+      <w:r>
+        <w:rPr>
+          <w:lang w:val="en-US"/>
+        </w:rPr>
+        <w:t xml:space="preserve">, C. and Neely, A. (2014). Business Models for Electric Vehicles: Lessons from the Japanese EV Ecosystem. Lecture Notes in </w:t>
+      </w:r>
+      <w:proofErr w:type="spellStart"/>
+      <w:r>
+        <w:rPr>
+          <w:lang w:val="en-US"/>
+        </w:rPr>
+        <w:t>Mobility</w:t>
+      </w:r>
+      <w:proofErr w:type="spellEnd"/>
+      <w:r>
+        <w:rPr>
+          <w:lang w:val="en-US"/>
+        </w:rPr>
+        <w:t xml:space="preserve">, Electric </w:t>
+      </w:r>
+      <w:proofErr w:type="spellStart"/>
+      <w:r>
+        <w:rPr>
+          <w:lang w:val="en-US"/>
+        </w:rPr>
+        <w:t>Vehicle</w:t>
+      </w:r>
+      <w:proofErr w:type="spellEnd"/>
+      <w:r>
+        <w:rPr>
+          <w:lang w:val="en-US"/>
+        </w:rPr>
+        <w:t xml:space="preserve"> Business </w:t>
+      </w:r>
+      <w:proofErr w:type="spellStart"/>
+      <w:r>
+        <w:rPr>
+          <w:lang w:val="en-US"/>
+        </w:rPr>
+        <w:t>Models</w:t>
+      </w:r>
+      <w:proofErr w:type="spellEnd"/>
+      <w:r>
+        <w:rPr>
+          <w:lang w:val="en-US"/>
+        </w:rPr>
+        <w:t>, pp.199</w:t>
+      </w:r>
+      <w:proofErr w:type="gramStart"/>
+      <w:r>
+        <w:rPr>
+          <w:lang w:val="en-US"/>
+        </w:rPr>
+        <w:t>,200</w:t>
+      </w:r>
+      <w:proofErr w:type="gramEnd"/>
+      <w:r>
+        <w:rPr>
+          <w:lang w:val="en-US"/>
+        </w:rPr>
+        <w:t>.</w:t>
+      </w:r>
+    </w:p>
+    <w:p>
+      <w:pPr>
+        <w:rPr>
+          <w:lang w:val="en-US"/>
+        </w:rPr>
+      </w:pPr>
     </w:p>
     <w:p>
       <w:pPr>
@@ -1165,7 +2175,7 @@
 </file>
 
 <file path=word/styles.xml><?xml version="1.0" encoding="utf-8"?>
-<w:styles xmlns:mc="http://schemas.openxmlformats.org/markup-compatibility/2006" xmlns:r="http://schemas.openxmlformats.org/officeDocument/2006/relationships" xmlns:w="http://schemas.openxmlformats.org/wordprocessingml/2006/main" xmlns:w14="http://schemas.microsoft.com/office/word/2010/wordml" mc:Ignorable="w14">
+<w:styles xmlns:mc="http://schemas.openxmlformats.org/markup-compatibility/2006" xmlns:r="http://schemas.openxmlformats.org/officeDocument/2006/relationships" xmlns:w="http://schemas.openxmlformats.org/wordprocessingml/2006/main" xmlns:w14="http://schemas.microsoft.com/office/word/2010/wordml" xmlns:w15="http://schemas.microsoft.com/office/word/2012/wordml" mc:Ignorable="w14 w15">
   <w:docDefaults>
     <w:rPrDefault>
       <w:rPr>
@@ -1181,166 +2191,401 @@
       </w:pPr>
     </w:pPrDefault>
   </w:docDefaults>
-  <w:latentStyles w:defLockedState="0" w:defUIPriority="99" w:defSemiHidden="1" w:defUnhideWhenUsed="1" w:defQFormat="0" w:count="276">
-    <w:lsdException w:name="Normal" w:semiHidden="0" w:uiPriority="0" w:unhideWhenUsed="0" w:qFormat="1"/>
-    <w:lsdException w:name="heading 1" w:semiHidden="0" w:uiPriority="9" w:unhideWhenUsed="0" w:qFormat="1"/>
-    <w:lsdException w:name="heading 2" w:uiPriority="9" w:qFormat="1"/>
-    <w:lsdException w:name="heading 3" w:uiPriority="9" w:qFormat="1"/>
-    <w:lsdException w:name="heading 4" w:uiPriority="9" w:qFormat="1"/>
-    <w:lsdException w:name="heading 5" w:uiPriority="9" w:qFormat="1"/>
-    <w:lsdException w:name="heading 6" w:uiPriority="9" w:qFormat="1"/>
-    <w:lsdException w:name="heading 7" w:uiPriority="9" w:qFormat="1"/>
-    <w:lsdException w:name="heading 8" w:uiPriority="9" w:qFormat="1"/>
-    <w:lsdException w:name="heading 9" w:uiPriority="9" w:qFormat="1"/>
-    <w:lsdException w:name="toc 1" w:uiPriority="39"/>
-    <w:lsdException w:name="toc 2" w:uiPriority="39"/>
-    <w:lsdException w:name="toc 3" w:uiPriority="39"/>
-    <w:lsdException w:name="toc 4" w:uiPriority="39"/>
-    <w:lsdException w:name="toc 5" w:uiPriority="39"/>
-    <w:lsdException w:name="toc 6" w:uiPriority="39"/>
-    <w:lsdException w:name="toc 7" w:uiPriority="39"/>
-    <w:lsdException w:name="toc 8" w:uiPriority="39"/>
-    <w:lsdException w:name="toc 9" w:uiPriority="39"/>
-    <w:lsdException w:name="caption" w:uiPriority="35" w:qFormat="1"/>
-    <w:lsdException w:name="Title" w:semiHidden="0" w:uiPriority="10" w:unhideWhenUsed="0" w:qFormat="1"/>
-    <w:lsdException w:name="Default Paragraph Font" w:uiPriority="1"/>
-    <w:lsdException w:name="Subtitle" w:semiHidden="0" w:uiPriority="11" w:unhideWhenUsed="0" w:qFormat="1"/>
-    <w:lsdException w:name="Strong" w:semiHidden="0" w:uiPriority="22" w:unhideWhenUsed="0" w:qFormat="1"/>
-    <w:lsdException w:name="Emphasis" w:semiHidden="0" w:uiPriority="20" w:unhideWhenUsed="0" w:qFormat="1"/>
-    <w:lsdException w:name="Table Grid" w:semiHidden="0" w:uiPriority="39" w:unhideWhenUsed="0"/>
-    <w:lsdException w:name="Note Level 1" w:semiHidden="0" w:unhideWhenUsed="0"/>
-    <w:lsdException w:name="Note Level 2" w:semiHidden="0" w:unhideWhenUsed="0"/>
-    <w:lsdException w:name="Note Level 3" w:semiHidden="0" w:unhideWhenUsed="0"/>
-    <w:lsdException w:name="Note Level 4" w:semiHidden="0" w:unhideWhenUsed="0"/>
-    <w:lsdException w:name="Note Level 5" w:semiHidden="0" w:unhideWhenUsed="0"/>
-    <w:lsdException w:name="Note Level 6" w:semiHidden="0" w:unhideWhenUsed="0"/>
-    <w:lsdException w:name="Note Level 7" w:semiHidden="0" w:unhideWhenUsed="0"/>
-    <w:lsdException w:name="Note Level 8" w:semiHidden="0" w:unhideWhenUsed="0"/>
-    <w:lsdException w:name="Note Level 9" w:semiHidden="0" w:unhideWhenUsed="0"/>
-    <w:lsdException w:name="Placeholder Text" w:unhideWhenUsed="0"/>
-    <w:lsdException w:name="No Spacing" w:semiHidden="0" w:uiPriority="1" w:unhideWhenUsed="0" w:qFormat="1"/>
-    <w:lsdException w:name="Light Shading" w:semiHidden="0" w:uiPriority="60" w:unhideWhenUsed="0"/>
-    <w:lsdException w:name="Light List" w:semiHidden="0" w:uiPriority="61" w:unhideWhenUsed="0"/>
-    <w:lsdException w:name="Light Grid" w:semiHidden="0" w:uiPriority="62" w:unhideWhenUsed="0"/>
-    <w:lsdException w:name="Medium Shading 1" w:semiHidden="0" w:uiPriority="63" w:unhideWhenUsed="0"/>
-    <w:lsdException w:name="Medium Shading 2" w:semiHidden="0" w:uiPriority="64" w:unhideWhenUsed="0"/>
-    <w:lsdException w:name="Medium List 1" w:semiHidden="0" w:uiPriority="65" w:unhideWhenUsed="0"/>
-    <w:lsdException w:name="Medium List 2" w:semiHidden="0" w:uiPriority="66" w:unhideWhenUsed="0"/>
-    <w:lsdException w:name="Medium Grid 1" w:semiHidden="0" w:uiPriority="67" w:unhideWhenUsed="0"/>
-    <w:lsdException w:name="Medium Grid 2" w:semiHidden="0" w:uiPriority="68" w:unhideWhenUsed="0"/>
-    <w:lsdException w:name="Medium Grid 3" w:semiHidden="0" w:uiPriority="69" w:unhideWhenUsed="0"/>
-    <w:lsdException w:name="Dark List" w:semiHidden="0" w:uiPriority="70" w:unhideWhenUsed="0"/>
-    <w:lsdException w:name="Colorful Shading" w:semiHidden="0" w:uiPriority="71" w:unhideWhenUsed="0"/>
-    <w:lsdException w:name="Colorful List" w:semiHidden="0" w:uiPriority="72" w:unhideWhenUsed="0"/>
-    <w:lsdException w:name="Colorful Grid" w:semiHidden="0" w:uiPriority="73" w:unhideWhenUsed="0"/>
-    <w:lsdException w:name="Light Shading Accent 1" w:semiHidden="0" w:uiPriority="60" w:unhideWhenUsed="0"/>
-    <w:lsdException w:name="Light List Accent 1" w:semiHidden="0" w:uiPriority="61" w:unhideWhenUsed="0"/>
-    <w:lsdException w:name="Light Grid Accent 1" w:semiHidden="0" w:uiPriority="62" w:unhideWhenUsed="0"/>
-    <w:lsdException w:name="Medium Shading 1 Accent 1" w:semiHidden="0" w:uiPriority="63" w:unhideWhenUsed="0"/>
-    <w:lsdException w:name="Medium Shading 2 Accent 1" w:semiHidden="0" w:uiPriority="64" w:unhideWhenUsed="0"/>
-    <w:lsdException w:name="Medium List 1 Accent 1" w:semiHidden="0" w:uiPriority="65" w:unhideWhenUsed="0"/>
-    <w:lsdException w:name="Revision" w:unhideWhenUsed="0"/>
-    <w:lsdException w:name="List Paragraph" w:semiHidden="0" w:uiPriority="34" w:unhideWhenUsed="0" w:qFormat="1"/>
-    <w:lsdException w:name="Quote" w:semiHidden="0" w:uiPriority="29" w:unhideWhenUsed="0" w:qFormat="1"/>
-    <w:lsdException w:name="Intense Quote" w:semiHidden="0" w:uiPriority="30" w:unhideWhenUsed="0" w:qFormat="1"/>
-    <w:lsdException w:name="Medium List 2 Accent 1" w:semiHidden="0" w:uiPriority="66" w:unhideWhenUsed="0"/>
-    <w:lsdException w:name="Medium Grid 1 Accent 1" w:semiHidden="0" w:uiPriority="67" w:unhideWhenUsed="0"/>
-    <w:lsdException w:name="Medium Grid 2 Accent 1" w:semiHidden="0" w:uiPriority="68" w:unhideWhenUsed="0"/>
-    <w:lsdException w:name="Medium Grid 3 Accent 1" w:semiHidden="0" w:uiPriority="69" w:unhideWhenUsed="0"/>
-    <w:lsdException w:name="Dark List Accent 1" w:semiHidden="0" w:uiPriority="70" w:unhideWhenUsed="0"/>
-    <w:lsdException w:name="Colorful Shading Accent 1" w:semiHidden="0" w:uiPriority="71" w:unhideWhenUsed="0"/>
-    <w:lsdException w:name="Colorful List Accent 1" w:semiHidden="0" w:uiPriority="72" w:unhideWhenUsed="0"/>
-    <w:lsdException w:name="Colorful Grid Accent 1" w:semiHidden="0" w:uiPriority="73" w:unhideWhenUsed="0"/>
-    <w:lsdException w:name="Light Shading Accent 2" w:semiHidden="0" w:uiPriority="60" w:unhideWhenUsed="0"/>
-    <w:lsdException w:name="Light List Accent 2" w:semiHidden="0" w:uiPriority="61" w:unhideWhenUsed="0"/>
-    <w:lsdException w:name="Light Grid Accent 2" w:semiHidden="0" w:uiPriority="62" w:unhideWhenUsed="0"/>
-    <w:lsdException w:name="Medium Shading 1 Accent 2" w:semiHidden="0" w:uiPriority="63" w:unhideWhenUsed="0"/>
-    <w:lsdException w:name="Medium Shading 2 Accent 2" w:semiHidden="0" w:uiPriority="64" w:unhideWhenUsed="0"/>
-    <w:lsdException w:name="Medium List 1 Accent 2" w:semiHidden="0" w:uiPriority="65" w:unhideWhenUsed="0"/>
-    <w:lsdException w:name="Medium List 2 Accent 2" w:semiHidden="0" w:uiPriority="66" w:unhideWhenUsed="0"/>
-    <w:lsdException w:name="Medium Grid 1 Accent 2" w:semiHidden="0" w:uiPriority="67" w:unhideWhenUsed="0"/>
-    <w:lsdException w:name="Medium Grid 2 Accent 2" w:semiHidden="0" w:uiPriority="68" w:unhideWhenUsed="0"/>
-    <w:lsdException w:name="Medium Grid 3 Accent 2" w:semiHidden="0" w:uiPriority="69" w:unhideWhenUsed="0"/>
-    <w:lsdException w:name="Dark List Accent 2" w:semiHidden="0" w:uiPriority="70" w:unhideWhenUsed="0"/>
-    <w:lsdException w:name="Colorful Shading Accent 2" w:semiHidden="0" w:uiPriority="71" w:unhideWhenUsed="0"/>
-    <w:lsdException w:name="Colorful List Accent 2" w:semiHidden="0" w:uiPriority="72" w:unhideWhenUsed="0"/>
-    <w:lsdException w:name="Colorful Grid Accent 2" w:semiHidden="0" w:uiPriority="73" w:unhideWhenUsed="0"/>
-    <w:lsdException w:name="Light Shading Accent 3" w:semiHidden="0" w:uiPriority="60" w:unhideWhenUsed="0"/>
-    <w:lsdException w:name="Light List Accent 3" w:semiHidden="0" w:uiPriority="61" w:unhideWhenUsed="0"/>
-    <w:lsdException w:name="Light Grid Accent 3" w:semiHidden="0" w:uiPriority="62" w:unhideWhenUsed="0"/>
-    <w:lsdException w:name="Medium Shading 1 Accent 3" w:semiHidden="0" w:uiPriority="63" w:unhideWhenUsed="0"/>
-    <w:lsdException w:name="Medium Shading 2 Accent 3" w:semiHidden="0" w:uiPriority="64" w:unhideWhenUsed="0"/>
-    <w:lsdException w:name="Medium List 1 Accent 3" w:semiHidden="0" w:uiPriority="65" w:unhideWhenUsed="0"/>
-    <w:lsdException w:name="Medium List 2 Accent 3" w:semiHidden="0" w:uiPriority="66" w:unhideWhenUsed="0"/>
-    <w:lsdException w:name="Medium Grid 1 Accent 3" w:semiHidden="0" w:uiPriority="67" w:unhideWhenUsed="0"/>
-    <w:lsdException w:name="Medium Grid 2 Accent 3" w:semiHidden="0" w:uiPriority="68" w:unhideWhenUsed="0"/>
-    <w:lsdException w:name="Medium Grid 3 Accent 3" w:semiHidden="0" w:uiPriority="69" w:unhideWhenUsed="0"/>
-    <w:lsdException w:name="Dark List Accent 3" w:semiHidden="0" w:uiPriority="70" w:unhideWhenUsed="0"/>
-    <w:lsdException w:name="Colorful Shading Accent 3" w:semiHidden="0" w:uiPriority="71" w:unhideWhenUsed="0"/>
-    <w:lsdException w:name="Colorful List Accent 3" w:semiHidden="0" w:uiPriority="72" w:unhideWhenUsed="0"/>
-    <w:lsdException w:name="Colorful Grid Accent 3" w:semiHidden="0" w:uiPriority="73" w:unhideWhenUsed="0"/>
-    <w:lsdException w:name="Light Shading Accent 4" w:semiHidden="0" w:uiPriority="60" w:unhideWhenUsed="0"/>
-    <w:lsdException w:name="Light List Accent 4" w:semiHidden="0" w:uiPriority="61" w:unhideWhenUsed="0"/>
-    <w:lsdException w:name="Light Grid Accent 4" w:semiHidden="0" w:uiPriority="62" w:unhideWhenUsed="0"/>
-    <w:lsdException w:name="Medium Shading 1 Accent 4" w:semiHidden="0" w:uiPriority="63" w:unhideWhenUsed="0"/>
-    <w:lsdException w:name="Medium Shading 2 Accent 4" w:semiHidden="0" w:uiPriority="64" w:unhideWhenUsed="0"/>
-    <w:lsdException w:name="Medium List 1 Accent 4" w:semiHidden="0" w:uiPriority="65" w:unhideWhenUsed="0"/>
-    <w:lsdException w:name="Medium List 2 Accent 4" w:semiHidden="0" w:uiPriority="66" w:unhideWhenUsed="0"/>
-    <w:lsdException w:name="Medium Grid 1 Accent 4" w:semiHidden="0" w:uiPriority="67" w:unhideWhenUsed="0"/>
-    <w:lsdException w:name="Medium Grid 2 Accent 4" w:semiHidden="0" w:uiPriority="68" w:unhideWhenUsed="0"/>
-    <w:lsdException w:name="Medium Grid 3 Accent 4" w:semiHidden="0" w:uiPriority="69" w:unhideWhenUsed="0"/>
-    <w:lsdException w:name="Dark List Accent 4" w:semiHidden="0" w:uiPriority="70" w:unhideWhenUsed="0"/>
-    <w:lsdException w:name="Colorful Shading Accent 4" w:semiHidden="0" w:uiPriority="71" w:unhideWhenUsed="0"/>
-    <w:lsdException w:name="Colorful List Accent 4" w:semiHidden="0" w:uiPriority="72" w:unhideWhenUsed="0"/>
-    <w:lsdException w:name="Colorful Grid Accent 4" w:semiHidden="0" w:uiPriority="73" w:unhideWhenUsed="0"/>
-    <w:lsdException w:name="Light Shading Accent 5" w:semiHidden="0" w:uiPriority="60" w:unhideWhenUsed="0"/>
-    <w:lsdException w:name="Light List Accent 5" w:semiHidden="0" w:uiPriority="61" w:unhideWhenUsed="0"/>
-    <w:lsdException w:name="Light Grid Accent 5" w:semiHidden="0" w:uiPriority="62" w:unhideWhenUsed="0"/>
-    <w:lsdException w:name="Medium Shading 1 Accent 5" w:semiHidden="0" w:uiPriority="63" w:unhideWhenUsed="0"/>
-    <w:lsdException w:name="Medium Shading 2 Accent 5" w:semiHidden="0" w:uiPriority="64" w:unhideWhenUsed="0"/>
-    <w:lsdException w:name="Medium List 1 Accent 5" w:semiHidden="0" w:uiPriority="65" w:unhideWhenUsed="0"/>
-    <w:lsdException w:name="Medium List 2 Accent 5" w:semiHidden="0" w:uiPriority="66" w:unhideWhenUsed="0"/>
-    <w:lsdException w:name="Medium Grid 1 Accent 5" w:semiHidden="0" w:uiPriority="67" w:unhideWhenUsed="0"/>
-    <w:lsdException w:name="Medium Grid 2 Accent 5" w:semiHidden="0" w:uiPriority="68" w:unhideWhenUsed="0"/>
-    <w:lsdException w:name="Medium Grid 3 Accent 5" w:semiHidden="0" w:uiPriority="69" w:unhideWhenUsed="0"/>
-    <w:lsdException w:name="Dark List Accent 5" w:semiHidden="0" w:uiPriority="70" w:unhideWhenUsed="0"/>
-    <w:lsdException w:name="Colorful Shading Accent 5" w:semiHidden="0" w:uiPriority="71" w:unhideWhenUsed="0"/>
-    <w:lsdException w:name="Colorful List Accent 5" w:semiHidden="0" w:uiPriority="72" w:unhideWhenUsed="0"/>
-    <w:lsdException w:name="Colorful Grid Accent 5" w:semiHidden="0" w:uiPriority="73" w:unhideWhenUsed="0"/>
-    <w:lsdException w:name="Light Shading Accent 6" w:semiHidden="0" w:uiPriority="60" w:unhideWhenUsed="0"/>
-    <w:lsdException w:name="Light List Accent 6" w:semiHidden="0" w:uiPriority="61" w:unhideWhenUsed="0"/>
-    <w:lsdException w:name="Light Grid Accent 6" w:semiHidden="0" w:uiPriority="62" w:unhideWhenUsed="0"/>
-    <w:lsdException w:name="Medium Shading 1 Accent 6" w:semiHidden="0" w:uiPriority="63" w:unhideWhenUsed="0"/>
-    <w:lsdException w:name="Medium Shading 2 Accent 6" w:semiHidden="0" w:uiPriority="64" w:unhideWhenUsed="0"/>
-    <w:lsdException w:name="Medium List 1 Accent 6" w:semiHidden="0" w:uiPriority="65" w:unhideWhenUsed="0"/>
-    <w:lsdException w:name="Medium List 2 Accent 6" w:semiHidden="0" w:uiPriority="66" w:unhideWhenUsed="0"/>
-    <w:lsdException w:name="Medium Grid 1 Accent 6" w:semiHidden="0" w:uiPriority="67" w:unhideWhenUsed="0"/>
-    <w:lsdException w:name="Medium Grid 2 Accent 6" w:semiHidden="0" w:uiPriority="68" w:unhideWhenUsed="0"/>
-    <w:lsdException w:name="Medium Grid 3 Accent 6" w:semiHidden="0" w:uiPriority="69" w:unhideWhenUsed="0"/>
-    <w:lsdException w:name="Dark List Accent 6" w:semiHidden="0" w:uiPriority="70" w:unhideWhenUsed="0"/>
-    <w:lsdException w:name="Colorful Shading Accent 6" w:semiHidden="0" w:uiPriority="71" w:unhideWhenUsed="0"/>
-    <w:lsdException w:name="Colorful List Accent 6" w:semiHidden="0" w:uiPriority="72" w:unhideWhenUsed="0"/>
-    <w:lsdException w:name="Colorful Grid Accent 6" w:semiHidden="0" w:uiPriority="73" w:unhideWhenUsed="0"/>
-    <w:lsdException w:name="Subtle Emphasis" w:semiHidden="0" w:uiPriority="19" w:unhideWhenUsed="0" w:qFormat="1"/>
-    <w:lsdException w:name="Intense Emphasis" w:semiHidden="0" w:uiPriority="21" w:unhideWhenUsed="0" w:qFormat="1"/>
-    <w:lsdException w:name="Subtle Reference" w:semiHidden="0" w:uiPriority="31" w:unhideWhenUsed="0" w:qFormat="1"/>
-    <w:lsdException w:name="Intense Reference" w:semiHidden="0" w:uiPriority="32" w:unhideWhenUsed="0" w:qFormat="1"/>
-    <w:lsdException w:name="Book Title" w:semiHidden="0" w:uiPriority="33" w:unhideWhenUsed="0" w:qFormat="1"/>
-    <w:lsdException w:name="Bibliography" w:uiPriority="37"/>
-    <w:lsdException w:name="TOC Heading" w:uiPriority="39" w:qFormat="1"/>
+  <w:latentStyles w:defLockedState="0" w:defUIPriority="99" w:defSemiHidden="0" w:defUnhideWhenUsed="0" w:defQFormat="0" w:count="371">
+    <w:lsdException w:name="Normal" w:uiPriority="0" w:qFormat="1"/>
+    <w:lsdException w:name="heading 1" w:uiPriority="9" w:qFormat="1"/>
+    <w:lsdException w:name="heading 2" w:semiHidden="1" w:uiPriority="9" w:unhideWhenUsed="1" w:qFormat="1"/>
+    <w:lsdException w:name="heading 3" w:semiHidden="1" w:uiPriority="9" w:unhideWhenUsed="1" w:qFormat="1"/>
+    <w:lsdException w:name="heading 4" w:semiHidden="1" w:uiPriority="9" w:unhideWhenUsed="1" w:qFormat="1"/>
+    <w:lsdException w:name="heading 5" w:semiHidden="1" w:uiPriority="9" w:unhideWhenUsed="1" w:qFormat="1"/>
+    <w:lsdException w:name="heading 6" w:semiHidden="1" w:uiPriority="9" w:unhideWhenUsed="1" w:qFormat="1"/>
+    <w:lsdException w:name="heading 7" w:semiHidden="1" w:uiPriority="9" w:unhideWhenUsed="1" w:qFormat="1"/>
+    <w:lsdException w:name="heading 8" w:semiHidden="1" w:uiPriority="9" w:unhideWhenUsed="1" w:qFormat="1"/>
+    <w:lsdException w:name="heading 9" w:semiHidden="1" w:uiPriority="9" w:unhideWhenUsed="1" w:qFormat="1"/>
+    <w:lsdException w:name="index 1" w:semiHidden="1" w:unhideWhenUsed="1"/>
+    <w:lsdException w:name="index 2" w:semiHidden="1" w:unhideWhenUsed="1"/>
+    <w:lsdException w:name="index 3" w:semiHidden="1" w:unhideWhenUsed="1"/>
+    <w:lsdException w:name="index 4" w:semiHidden="1" w:unhideWhenUsed="1"/>
+    <w:lsdException w:name="index 5" w:semiHidden="1" w:unhideWhenUsed="1"/>
+    <w:lsdException w:name="index 6" w:semiHidden="1" w:unhideWhenUsed="1"/>
+    <w:lsdException w:name="index 7" w:semiHidden="1" w:unhideWhenUsed="1"/>
+    <w:lsdException w:name="index 8" w:semiHidden="1" w:unhideWhenUsed="1"/>
+    <w:lsdException w:name="index 9" w:semiHidden="1" w:unhideWhenUsed="1"/>
+    <w:lsdException w:name="toc 1" w:semiHidden="1" w:uiPriority="39" w:unhideWhenUsed="1"/>
+    <w:lsdException w:name="toc 2" w:semiHidden="1" w:uiPriority="39" w:unhideWhenUsed="1"/>
+    <w:lsdException w:name="toc 3" w:semiHidden="1" w:uiPriority="39" w:unhideWhenUsed="1"/>
+    <w:lsdException w:name="toc 4" w:semiHidden="1" w:uiPriority="39" w:unhideWhenUsed="1"/>
+    <w:lsdException w:name="toc 5" w:semiHidden="1" w:uiPriority="39" w:unhideWhenUsed="1"/>
+    <w:lsdException w:name="toc 6" w:semiHidden="1" w:uiPriority="39" w:unhideWhenUsed="1"/>
+    <w:lsdException w:name="toc 7" w:semiHidden="1" w:uiPriority="39" w:unhideWhenUsed="1"/>
+    <w:lsdException w:name="toc 8" w:semiHidden="1" w:uiPriority="39" w:unhideWhenUsed="1"/>
+    <w:lsdException w:name="toc 9" w:semiHidden="1" w:uiPriority="39" w:unhideWhenUsed="1"/>
+    <w:lsdException w:name="Normal Indent" w:semiHidden="1" w:unhideWhenUsed="1"/>
+    <w:lsdException w:name="footnote text" w:semiHidden="1" w:unhideWhenUsed="1"/>
+    <w:lsdException w:name="annotation text" w:semiHidden="1" w:unhideWhenUsed="1"/>
+    <w:lsdException w:name="header" w:semiHidden="1" w:unhideWhenUsed="1"/>
+    <w:lsdException w:name="footer" w:semiHidden="1" w:unhideWhenUsed="1"/>
+    <w:lsdException w:name="index heading" w:semiHidden="1" w:unhideWhenUsed="1"/>
+    <w:lsdException w:name="caption" w:semiHidden="1" w:uiPriority="35" w:unhideWhenUsed="1" w:qFormat="1"/>
+    <w:lsdException w:name="table of figures" w:semiHidden="1" w:unhideWhenUsed="1"/>
+    <w:lsdException w:name="envelope address" w:semiHidden="1" w:unhideWhenUsed="1"/>
+    <w:lsdException w:name="envelope return" w:semiHidden="1" w:unhideWhenUsed="1"/>
+    <w:lsdException w:name="footnote reference" w:semiHidden="1" w:unhideWhenUsed="1"/>
+    <w:lsdException w:name="annotation reference" w:semiHidden="1" w:unhideWhenUsed="1"/>
+    <w:lsdException w:name="line number" w:semiHidden="1" w:unhideWhenUsed="1"/>
+    <w:lsdException w:name="page number" w:semiHidden="1" w:unhideWhenUsed="1"/>
+    <w:lsdException w:name="endnote reference" w:semiHidden="1" w:unhideWhenUsed="1"/>
+    <w:lsdException w:name="endnote text" w:semiHidden="1" w:unhideWhenUsed="1"/>
+    <w:lsdException w:name="table of authorities" w:semiHidden="1" w:unhideWhenUsed="1"/>
+    <w:lsdException w:name="macro" w:semiHidden="1" w:unhideWhenUsed="1"/>
+    <w:lsdException w:name="toa heading" w:semiHidden="1" w:unhideWhenUsed="1"/>
+    <w:lsdException w:name="List" w:semiHidden="1" w:unhideWhenUsed="1"/>
+    <w:lsdException w:name="List Bullet" w:semiHidden="1" w:unhideWhenUsed="1"/>
+    <w:lsdException w:name="List Number" w:semiHidden="1" w:unhideWhenUsed="1"/>
+    <w:lsdException w:name="List 2" w:semiHidden="1" w:unhideWhenUsed="1"/>
+    <w:lsdException w:name="List 3" w:semiHidden="1" w:unhideWhenUsed="1"/>
+    <w:lsdException w:name="List 4" w:semiHidden="1" w:unhideWhenUsed="1"/>
+    <w:lsdException w:name="List 5" w:semiHidden="1" w:unhideWhenUsed="1"/>
+    <w:lsdException w:name="List Bullet 2" w:semiHidden="1" w:unhideWhenUsed="1"/>
+    <w:lsdException w:name="List Bullet 3" w:semiHidden="1" w:unhideWhenUsed="1"/>
+    <w:lsdException w:name="List Bullet 4" w:semiHidden="1" w:unhideWhenUsed="1"/>
+    <w:lsdException w:name="List Bullet 5" w:semiHidden="1" w:unhideWhenUsed="1"/>
+    <w:lsdException w:name="List Number 2" w:semiHidden="1" w:unhideWhenUsed="1"/>
+    <w:lsdException w:name="List Number 3" w:semiHidden="1" w:unhideWhenUsed="1"/>
+    <w:lsdException w:name="List Number 4" w:semiHidden="1" w:unhideWhenUsed="1"/>
+    <w:lsdException w:name="List Number 5" w:semiHidden="1" w:unhideWhenUsed="1"/>
+    <w:lsdException w:name="Title" w:uiPriority="10" w:qFormat="1"/>
+    <w:lsdException w:name="Closing" w:semiHidden="1" w:unhideWhenUsed="1"/>
+    <w:lsdException w:name="Signature" w:semiHidden="1" w:unhideWhenUsed="1"/>
+    <w:lsdException w:name="Default Paragraph Font" w:semiHidden="1" w:uiPriority="1" w:unhideWhenUsed="1"/>
+    <w:lsdException w:name="Body Text" w:semiHidden="1" w:unhideWhenUsed="1"/>
+    <w:lsdException w:name="Body Text Indent" w:semiHidden="1" w:unhideWhenUsed="1"/>
+    <w:lsdException w:name="List Continue" w:semiHidden="1" w:unhideWhenUsed="1"/>
+    <w:lsdException w:name="List Continue 2" w:semiHidden="1" w:unhideWhenUsed="1"/>
+    <w:lsdException w:name="List Continue 3" w:semiHidden="1" w:unhideWhenUsed="1"/>
+    <w:lsdException w:name="List Continue 4" w:semiHidden="1" w:unhideWhenUsed="1"/>
+    <w:lsdException w:name="List Continue 5" w:semiHidden="1" w:unhideWhenUsed="1"/>
+    <w:lsdException w:name="Message Header" w:semiHidden="1" w:unhideWhenUsed="1"/>
+    <w:lsdException w:name="Subtitle" w:uiPriority="11" w:qFormat="1"/>
+    <w:lsdException w:name="Salutation" w:semiHidden="1" w:unhideWhenUsed="1"/>
+    <w:lsdException w:name="Date" w:semiHidden="1" w:unhideWhenUsed="1"/>
+    <w:lsdException w:name="Body Text First Indent" w:semiHidden="1" w:unhideWhenUsed="1"/>
+    <w:lsdException w:name="Body Text First Indent 2" w:semiHidden="1" w:unhideWhenUsed="1"/>
+    <w:lsdException w:name="Note Heading" w:semiHidden="1" w:unhideWhenUsed="1"/>
+    <w:lsdException w:name="Body Text 2" w:semiHidden="1" w:unhideWhenUsed="1"/>
+    <w:lsdException w:name="Body Text 3" w:semiHidden="1" w:unhideWhenUsed="1"/>
+    <w:lsdException w:name="Body Text Indent 2" w:semiHidden="1" w:unhideWhenUsed="1"/>
+    <w:lsdException w:name="Body Text Indent 3" w:semiHidden="1" w:unhideWhenUsed="1"/>
+    <w:lsdException w:name="Block Text" w:semiHidden="1" w:unhideWhenUsed="1"/>
+    <w:lsdException w:name="Hyperlink" w:semiHidden="1" w:unhideWhenUsed="1"/>
+    <w:lsdException w:name="FollowedHyperlink" w:semiHidden="1" w:unhideWhenUsed="1"/>
+    <w:lsdException w:name="Strong" w:uiPriority="22" w:qFormat="1"/>
+    <w:lsdException w:name="Emphasis" w:uiPriority="20" w:qFormat="1"/>
+    <w:lsdException w:name="Document Map" w:semiHidden="1" w:unhideWhenUsed="1"/>
+    <w:lsdException w:name="Plain Text" w:semiHidden="1" w:unhideWhenUsed="1"/>
+    <w:lsdException w:name="E-mail Signature" w:semiHidden="1" w:unhideWhenUsed="1"/>
+    <w:lsdException w:name="HTML Top of Form" w:semiHidden="1" w:unhideWhenUsed="1"/>
+    <w:lsdException w:name="HTML Bottom of Form" w:semiHidden="1" w:unhideWhenUsed="1"/>
+    <w:lsdException w:name="Normal (Web)" w:semiHidden="1" w:unhideWhenUsed="1"/>
+    <w:lsdException w:name="HTML Acronym" w:semiHidden="1" w:unhideWhenUsed="1"/>
+    <w:lsdException w:name="HTML Address" w:semiHidden="1" w:unhideWhenUsed="1"/>
+    <w:lsdException w:name="HTML Cite" w:semiHidden="1" w:unhideWhenUsed="1"/>
+    <w:lsdException w:name="HTML Code" w:semiHidden="1" w:unhideWhenUsed="1"/>
+    <w:lsdException w:name="HTML Definition" w:semiHidden="1" w:unhideWhenUsed="1"/>
+    <w:lsdException w:name="HTML Keyboard" w:semiHidden="1" w:unhideWhenUsed="1"/>
+    <w:lsdException w:name="HTML Preformatted" w:semiHidden="1" w:unhideWhenUsed="1"/>
+    <w:lsdException w:name="HTML Sample" w:semiHidden="1" w:unhideWhenUsed="1"/>
+    <w:lsdException w:name="HTML Typewriter" w:semiHidden="1" w:unhideWhenUsed="1"/>
+    <w:lsdException w:name="HTML Variable" w:semiHidden="1" w:unhideWhenUsed="1"/>
+    <w:lsdException w:name="Normal Table" w:semiHidden="1" w:unhideWhenUsed="1"/>
+    <w:lsdException w:name="annotation subject" w:semiHidden="1" w:unhideWhenUsed="1"/>
+    <w:lsdException w:name="No List" w:semiHidden="1" w:unhideWhenUsed="1"/>
+    <w:lsdException w:name="Outline List 1" w:semiHidden="1" w:unhideWhenUsed="1"/>
+    <w:lsdException w:name="Outline List 2" w:semiHidden="1" w:unhideWhenUsed="1"/>
+    <w:lsdException w:name="Outline List 3" w:semiHidden="1" w:unhideWhenUsed="1"/>
+    <w:lsdException w:name="Table Simple 1" w:semiHidden="1" w:unhideWhenUsed="1"/>
+    <w:lsdException w:name="Table Simple 2" w:semiHidden="1" w:unhideWhenUsed="1"/>
+    <w:lsdException w:name="Table Simple 3" w:semiHidden="1" w:unhideWhenUsed="1"/>
+    <w:lsdException w:name="Table Classic 1" w:semiHidden="1" w:unhideWhenUsed="1"/>
+    <w:lsdException w:name="Table Classic 2" w:semiHidden="1" w:unhideWhenUsed="1"/>
+    <w:lsdException w:name="Table Classic 3" w:semiHidden="1" w:unhideWhenUsed="1"/>
+    <w:lsdException w:name="Table Classic 4" w:semiHidden="1" w:unhideWhenUsed="1"/>
+    <w:lsdException w:name="Table Colorful 1" w:semiHidden="1" w:unhideWhenUsed="1"/>
+    <w:lsdException w:name="Table Colorful 2" w:semiHidden="1" w:unhideWhenUsed="1"/>
+    <w:lsdException w:name="Table Colorful 3" w:semiHidden="1" w:unhideWhenUsed="1"/>
+    <w:lsdException w:name="Table Columns 1" w:semiHidden="1" w:unhideWhenUsed="1"/>
+    <w:lsdException w:name="Table Columns 2" w:semiHidden="1" w:unhideWhenUsed="1"/>
+    <w:lsdException w:name="Table Columns 3" w:semiHidden="1" w:unhideWhenUsed="1"/>
+    <w:lsdException w:name="Table Columns 4" w:semiHidden="1" w:unhideWhenUsed="1"/>
+    <w:lsdException w:name="Table Columns 5" w:semiHidden="1" w:unhideWhenUsed="1"/>
+    <w:lsdException w:name="Table Grid 1" w:semiHidden="1" w:unhideWhenUsed="1"/>
+    <w:lsdException w:name="Table Grid 2" w:semiHidden="1" w:unhideWhenUsed="1"/>
+    <w:lsdException w:name="Table Grid 3" w:semiHidden="1" w:unhideWhenUsed="1"/>
+    <w:lsdException w:name="Table Grid 4" w:semiHidden="1" w:unhideWhenUsed="1"/>
+    <w:lsdException w:name="Table Grid 5" w:semiHidden="1" w:unhideWhenUsed="1"/>
+    <w:lsdException w:name="Table Grid 6" w:semiHidden="1" w:unhideWhenUsed="1"/>
+    <w:lsdException w:name="Table Grid 7" w:semiHidden="1" w:unhideWhenUsed="1"/>
+    <w:lsdException w:name="Table Grid 8" w:semiHidden="1" w:unhideWhenUsed="1"/>
+    <w:lsdException w:name="Table List 1" w:semiHidden="1" w:unhideWhenUsed="1"/>
+    <w:lsdException w:name="Table List 2" w:semiHidden="1" w:unhideWhenUsed="1"/>
+    <w:lsdException w:name="Table List 3" w:semiHidden="1" w:unhideWhenUsed="1"/>
+    <w:lsdException w:name="Table List 4" w:semiHidden="1" w:unhideWhenUsed="1"/>
+    <w:lsdException w:name="Table List 5" w:semiHidden="1" w:unhideWhenUsed="1"/>
+    <w:lsdException w:name="Table List 6" w:semiHidden="1" w:unhideWhenUsed="1"/>
+    <w:lsdException w:name="Table List 7" w:semiHidden="1" w:unhideWhenUsed="1"/>
+    <w:lsdException w:name="Table List 8" w:semiHidden="1" w:unhideWhenUsed="1"/>
+    <w:lsdException w:name="Table 3D effects 1" w:semiHidden="1" w:unhideWhenUsed="1"/>
+    <w:lsdException w:name="Table 3D effects 2" w:semiHidden="1" w:unhideWhenUsed="1"/>
+    <w:lsdException w:name="Table 3D effects 3" w:semiHidden="1" w:unhideWhenUsed="1"/>
+    <w:lsdException w:name="Table Contemporary" w:semiHidden="1" w:unhideWhenUsed="1"/>
+    <w:lsdException w:name="Table Elegant" w:semiHidden="1" w:unhideWhenUsed="1"/>
+    <w:lsdException w:name="Table Professional" w:semiHidden="1" w:unhideWhenUsed="1"/>
+    <w:lsdException w:name="Table Subtle 1" w:semiHidden="1" w:unhideWhenUsed="1"/>
+    <w:lsdException w:name="Table Subtle 2" w:semiHidden="1" w:unhideWhenUsed="1"/>
+    <w:lsdException w:name="Table Web 1" w:semiHidden="1" w:unhideWhenUsed="1"/>
+    <w:lsdException w:name="Table Web 2" w:semiHidden="1" w:unhideWhenUsed="1"/>
+    <w:lsdException w:name="Table Web 3" w:semiHidden="1" w:unhideWhenUsed="1"/>
+    <w:lsdException w:name="Balloon Text" w:semiHidden="1" w:unhideWhenUsed="1"/>
+    <w:lsdException w:name="Table Grid" w:uiPriority="39"/>
+    <w:lsdException w:name="Table Theme" w:semiHidden="1" w:unhideWhenUsed="1"/>
+    <w:lsdException w:name="Placeholder Text" w:semiHidden="1"/>
+    <w:lsdException w:name="No Spacing" w:uiPriority="1" w:qFormat="1"/>
+    <w:lsdException w:name="Light Shading" w:uiPriority="60"/>
+    <w:lsdException w:name="Light List" w:uiPriority="61"/>
+    <w:lsdException w:name="Light Grid" w:uiPriority="62"/>
+    <w:lsdException w:name="Medium Shading 1" w:uiPriority="63"/>
+    <w:lsdException w:name="Medium Shading 2" w:uiPriority="64"/>
+    <w:lsdException w:name="Medium List 1" w:uiPriority="65"/>
+    <w:lsdException w:name="Medium List 2" w:uiPriority="66"/>
+    <w:lsdException w:name="Medium Grid 1" w:uiPriority="67"/>
+    <w:lsdException w:name="Medium Grid 2" w:uiPriority="68"/>
+    <w:lsdException w:name="Medium Grid 3" w:uiPriority="69"/>
+    <w:lsdException w:name="Dark List" w:uiPriority="70"/>
+    <w:lsdException w:name="Colorful Shading" w:uiPriority="71"/>
+    <w:lsdException w:name="Colorful List" w:uiPriority="72"/>
+    <w:lsdException w:name="Colorful Grid" w:uiPriority="73"/>
+    <w:lsdException w:name="Light Shading Accent 1" w:uiPriority="60"/>
+    <w:lsdException w:name="Light List Accent 1" w:uiPriority="61"/>
+    <w:lsdException w:name="Light Grid Accent 1" w:uiPriority="62"/>
+    <w:lsdException w:name="Medium Shading 1 Accent 1" w:uiPriority="63"/>
+    <w:lsdException w:name="Medium Shading 2 Accent 1" w:uiPriority="64"/>
+    <w:lsdException w:name="Medium List 1 Accent 1" w:uiPriority="65"/>
+    <w:lsdException w:name="Revision" w:semiHidden="1"/>
+    <w:lsdException w:name="List Paragraph" w:uiPriority="34" w:qFormat="1"/>
+    <w:lsdException w:name="Quote" w:uiPriority="29" w:qFormat="1"/>
+    <w:lsdException w:name="Intense Quote" w:uiPriority="30" w:qFormat="1"/>
+    <w:lsdException w:name="Medium List 2 Accent 1" w:uiPriority="66"/>
+    <w:lsdException w:name="Medium Grid 1 Accent 1" w:uiPriority="67"/>
+    <w:lsdException w:name="Medium Grid 2 Accent 1" w:uiPriority="68"/>
+    <w:lsdException w:name="Medium Grid 3 Accent 1" w:uiPriority="69"/>
+    <w:lsdException w:name="Dark List Accent 1" w:uiPriority="70"/>
+    <w:lsdException w:name="Colorful Shading Accent 1" w:uiPriority="71"/>
+    <w:lsdException w:name="Colorful List Accent 1" w:uiPriority="72"/>
+    <w:lsdException w:name="Colorful Grid Accent 1" w:uiPriority="73"/>
+    <w:lsdException w:name="Light Shading Accent 2" w:uiPriority="60"/>
+    <w:lsdException w:name="Light List Accent 2" w:uiPriority="61"/>
+    <w:lsdException w:name="Light Grid Accent 2" w:uiPriority="62"/>
+    <w:lsdException w:name="Medium Shading 1 Accent 2" w:uiPriority="63"/>
+    <w:lsdException w:name="Medium Shading 2 Accent 2" w:uiPriority="64"/>
+    <w:lsdException w:name="Medium List 1 Accent 2" w:uiPriority="65"/>
+    <w:lsdException w:name="Medium List 2 Accent 2" w:uiPriority="66"/>
+    <w:lsdException w:name="Medium Grid 1 Accent 2" w:uiPriority="67"/>
+    <w:lsdException w:name="Medium Grid 2 Accent 2" w:uiPriority="68"/>
+    <w:lsdException w:name="Medium Grid 3 Accent 2" w:uiPriority="69"/>
+    <w:lsdException w:name="Dark List Accent 2" w:uiPriority="70"/>
+    <w:lsdException w:name="Colorful Shading Accent 2" w:uiPriority="71"/>
+    <w:lsdException w:name="Colorful List Accent 2" w:uiPriority="72"/>
+    <w:lsdException w:name="Colorful Grid Accent 2" w:uiPriority="73"/>
+    <w:lsdException w:name="Light Shading Accent 3" w:uiPriority="60"/>
+    <w:lsdException w:name="Light List Accent 3" w:uiPriority="61"/>
+    <w:lsdException w:name="Light Grid Accent 3" w:uiPriority="62"/>
+    <w:lsdException w:name="Medium Shading 1 Accent 3" w:uiPriority="63"/>
+    <w:lsdException w:name="Medium Shading 2 Accent 3" w:uiPriority="64"/>
+    <w:lsdException w:name="Medium List 1 Accent 3" w:uiPriority="65"/>
+    <w:lsdException w:name="Medium List 2 Accent 3" w:uiPriority="66"/>
+    <w:lsdException w:name="Medium Grid 1 Accent 3" w:uiPriority="67"/>
+    <w:lsdException w:name="Medium Grid 2 Accent 3" w:uiPriority="68"/>
+    <w:lsdException w:name="Medium Grid 3 Accent 3" w:uiPriority="69"/>
+    <w:lsdException w:name="Dark List Accent 3" w:uiPriority="70"/>
+    <w:lsdException w:name="Colorful Shading Accent 3" w:uiPriority="71"/>
+    <w:lsdException w:name="Colorful List Accent 3" w:uiPriority="72"/>
+    <w:lsdException w:name="Colorful Grid Accent 3" w:uiPriority="73"/>
+    <w:lsdException w:name="Light Shading Accent 4" w:uiPriority="60"/>
+    <w:lsdException w:name="Light List Accent 4" w:uiPriority="61"/>
+    <w:lsdException w:name="Light Grid Accent 4" w:uiPriority="62"/>
+    <w:lsdException w:name="Medium Shading 1 Accent 4" w:uiPriority="63"/>
+    <w:lsdException w:name="Medium Shading 2 Accent 4" w:uiPriority="64"/>
+    <w:lsdException w:name="Medium List 1 Accent 4" w:uiPriority="65"/>
+    <w:lsdException w:name="Medium List 2 Accent 4" w:uiPriority="66"/>
+    <w:lsdException w:name="Medium Grid 1 Accent 4" w:uiPriority="67"/>
+    <w:lsdException w:name="Medium Grid 2 Accent 4" w:uiPriority="68"/>
+    <w:lsdException w:name="Medium Grid 3 Accent 4" w:uiPriority="69"/>
+    <w:lsdException w:name="Dark List Accent 4" w:uiPriority="70"/>
+    <w:lsdException w:name="Colorful Shading Accent 4" w:uiPriority="71"/>
+    <w:lsdException w:name="Colorful List Accent 4" w:uiPriority="72"/>
+    <w:lsdException w:name="Colorful Grid Accent 4" w:uiPriority="73"/>
+    <w:lsdException w:name="Light Shading Accent 5" w:uiPriority="60"/>
+    <w:lsdException w:name="Light List Accent 5" w:uiPriority="61"/>
+    <w:lsdException w:name="Light Grid Accent 5" w:uiPriority="62"/>
+    <w:lsdException w:name="Medium Shading 1 Accent 5" w:uiPriority="63"/>
+    <w:lsdException w:name="Medium Shading 2 Accent 5" w:uiPriority="64"/>
+    <w:lsdException w:name="Medium List 1 Accent 5" w:uiPriority="65"/>
+    <w:lsdException w:name="Medium List 2 Accent 5" w:uiPriority="66"/>
+    <w:lsdException w:name="Medium Grid 1 Accent 5" w:uiPriority="67"/>
+    <w:lsdException w:name="Medium Grid 2 Accent 5" w:uiPriority="68"/>
+    <w:lsdException w:name="Medium Grid 3 Accent 5" w:uiPriority="69"/>
+    <w:lsdException w:name="Dark List Accent 5" w:uiPriority="70"/>
+    <w:lsdException w:name="Colorful Shading Accent 5" w:uiPriority="71"/>
+    <w:lsdException w:name="Colorful List Accent 5" w:uiPriority="72"/>
+    <w:lsdException w:name="Colorful Grid Accent 5" w:uiPriority="73"/>
+    <w:lsdException w:name="Light Shading Accent 6" w:uiPriority="60"/>
+    <w:lsdException w:name="Light List Accent 6" w:uiPriority="61"/>
+    <w:lsdException w:name="Light Grid Accent 6" w:uiPriority="62"/>
+    <w:lsdException w:name="Medium Shading 1 Accent 6" w:uiPriority="63"/>
+    <w:lsdException w:name="Medium Shading 2 Accent 6" w:uiPriority="64"/>
+    <w:lsdException w:name="Medium List 1 Accent 6" w:uiPriority="65"/>
+    <w:lsdException w:name="Medium List 2 Accent 6" w:uiPriority="66"/>
+    <w:lsdException w:name="Medium Grid 1 Accent 6" w:uiPriority="67"/>
+    <w:lsdException w:name="Medium Grid 2 Accent 6" w:uiPriority="68"/>
+    <w:lsdException w:name="Medium Grid 3 Accent 6" w:uiPriority="69"/>
+    <w:lsdException w:name="Dark List Accent 6" w:uiPriority="70"/>
+    <w:lsdException w:name="Colorful Shading Accent 6" w:uiPriority="71"/>
+    <w:lsdException w:name="Colorful List Accent 6" w:uiPriority="72"/>
+    <w:lsdException w:name="Colorful Grid Accent 6" w:uiPriority="73"/>
+    <w:lsdException w:name="Subtle Emphasis" w:uiPriority="19" w:qFormat="1"/>
+    <w:lsdException w:name="Intense Emphasis" w:uiPriority="21" w:qFormat="1"/>
+    <w:lsdException w:name="Subtle Reference" w:uiPriority="31" w:qFormat="1"/>
+    <w:lsdException w:name="Intense Reference" w:uiPriority="32" w:qFormat="1"/>
+    <w:lsdException w:name="Book Title" w:uiPriority="33" w:qFormat="1"/>
+    <w:lsdException w:name="Bibliography" w:semiHidden="1" w:uiPriority="37" w:unhideWhenUsed="1"/>
+    <w:lsdException w:name="TOC Heading" w:semiHidden="1" w:uiPriority="39" w:unhideWhenUsed="1" w:qFormat="1"/>
+    <w:lsdException w:name="Grid Table 4" w:uiPriority="49"/>
+    <w:lsdException w:name="Grid Table 5 Dark" w:uiPriority="50"/>
+    <w:lsdException w:name="Grid Table 6 Colorful" w:uiPriority="51"/>
+    <w:lsdException w:name="Grid Table 7 Colorful" w:uiPriority="52"/>
+    <w:lsdException w:name="Grid Table 1 Light Accent 1" w:uiPriority="46"/>
+    <w:lsdException w:name="Grid Table 2 Accent 1" w:uiPriority="47"/>
+    <w:lsdException w:name="Grid Table 3 Accent 1" w:uiPriority="48"/>
+    <w:lsdException w:name="Grid Table 4 Accent 1" w:uiPriority="49"/>
+    <w:lsdException w:name="Grid Table 5 Dark Accent 1" w:uiPriority="50"/>
+    <w:lsdException w:name="Grid Table 6 Colorful Accent 1" w:uiPriority="51"/>
+    <w:lsdException w:name="Grid Table 7 Colorful Accent 1" w:uiPriority="52"/>
+    <w:lsdException w:name="Grid Table 1 Light Accent 2" w:uiPriority="46"/>
+    <w:lsdException w:name="Grid Table 2 Accent 2" w:uiPriority="47"/>
+    <w:lsdException w:name="Grid Table 3 Accent 2" w:uiPriority="48"/>
+    <w:lsdException w:name="Grid Table 4 Accent 2" w:uiPriority="49"/>
+    <w:lsdException w:name="Grid Table 5 Dark Accent 2" w:uiPriority="50"/>
+    <w:lsdException w:name="Grid Table 6 Colorful Accent 2" w:uiPriority="51"/>
+    <w:lsdException w:name="Grid Table 7 Colorful Accent 2" w:uiPriority="52"/>
+    <w:lsdException w:name="Grid Table 1 Light Accent 3" w:uiPriority="46"/>
+    <w:lsdException w:name="Grid Table 2 Accent 3" w:uiPriority="47"/>
+    <w:lsdException w:name="Grid Table 3 Accent 3" w:uiPriority="48"/>
+    <w:lsdException w:name="Grid Table 4 Accent 3" w:uiPriority="49"/>
+    <w:lsdException w:name="Grid Table 5 Dark Accent 3" w:uiPriority="50"/>
+    <w:lsdException w:name="Grid Table 6 Colorful Accent 3" w:uiPriority="51"/>
+    <w:lsdException w:name="Grid Table 7 Colorful Accent 3" w:uiPriority="52"/>
+    <w:lsdException w:name="Grid Table 1 Light Accent 4" w:uiPriority="46"/>
+    <w:lsdException w:name="Grid Table 2 Accent 4" w:uiPriority="47"/>
+    <w:lsdException w:name="Grid Table 3 Accent 4" w:uiPriority="48"/>
+    <w:lsdException w:name="Grid Table 4 Accent 4" w:uiPriority="49"/>
+    <w:lsdException w:name="Grid Table 5 Dark Accent 4" w:uiPriority="50"/>
+    <w:lsdException w:name="Grid Table 6 Colorful Accent 4" w:uiPriority="51"/>
+    <w:lsdException w:name="Grid Table 7 Colorful Accent 4" w:uiPriority="52"/>
+    <w:lsdException w:name="Grid Table 1 Light Accent 5" w:uiPriority="46"/>
+    <w:lsdException w:name="Grid Table 2 Accent 5" w:uiPriority="47"/>
+    <w:lsdException w:name="Grid Table 3 Accent 5" w:uiPriority="48"/>
+    <w:lsdException w:name="Grid Table 4 Accent 5" w:uiPriority="49"/>
+    <w:lsdException w:name="Grid Table 5 Dark Accent 5" w:uiPriority="50"/>
+    <w:lsdException w:name="Grid Table 6 Colorful Accent 5" w:uiPriority="51"/>
+    <w:lsdException w:name="Grid Table 7 Colorful Accent 5" w:uiPriority="52"/>
+    <w:lsdException w:name="Grid Table 1 Light Accent 6" w:uiPriority="46"/>
+    <w:lsdException w:name="Grid Table 2 Accent 6" w:uiPriority="47"/>
+    <w:lsdException w:name="Grid Table 3 Accent 6" w:uiPriority="48"/>
+    <w:lsdException w:name="Grid Table 4 Accent 6" w:uiPriority="49"/>
+    <w:lsdException w:name="Grid Table 5 Dark Accent 6" w:uiPriority="50"/>
+    <w:lsdException w:name="Grid Table 6 Colorful Accent 6" w:uiPriority="51"/>
+    <w:lsdException w:name="Grid Table 7 Colorful Accent 6" w:uiPriority="52"/>
+    <w:lsdException w:name="List Table 1 Light" w:uiPriority="46"/>
+    <w:lsdException w:name="List Table 2" w:uiPriority="47"/>
+    <w:lsdException w:name="List Table 3" w:uiPriority="48"/>
+    <w:lsdException w:name="List Table 4" w:uiPriority="49"/>
+    <w:lsdException w:name="List Table 5 Dark" w:uiPriority="50"/>
+    <w:lsdException w:name="List Table 6 Colorful" w:uiPriority="51"/>
+    <w:lsdException w:name="List Table 7 Colorful" w:uiPriority="52"/>
+    <w:lsdException w:name="List Table 1 Light Accent 1" w:uiPriority="46"/>
+    <w:lsdException w:name="List Table 2 Accent 1" w:uiPriority="47"/>
+    <w:lsdException w:name="List Table 3 Accent 1" w:uiPriority="48"/>
+    <w:lsdException w:name="List Table 4 Accent 1" w:uiPriority="49"/>
+    <w:lsdException w:name="List Table 5 Dark Accent 1" w:uiPriority="50"/>
+    <w:lsdException w:name="List Table 6 Colorful Accent 1" w:uiPriority="51"/>
+    <w:lsdException w:name="List Table 7 Colorful Accent 1" w:uiPriority="52"/>
+    <w:lsdException w:name="List Table 1 Light Accent 2" w:uiPriority="46"/>
+    <w:lsdException w:name="List Table 2 Accent 2" w:uiPriority="47"/>
+    <w:lsdException w:name="List Table 3 Accent 2" w:uiPriority="48"/>
+    <w:lsdException w:name="List Table 4 Accent 2" w:uiPriority="49"/>
+    <w:lsdException w:name="List Table 5 Dark Accent 2" w:uiPriority="50"/>
+    <w:lsdException w:name="List Table 6 Colorful Accent 2" w:uiPriority="51"/>
+    <w:lsdException w:name="List Table 7 Colorful Accent 2" w:uiPriority="52"/>
+    <w:lsdException w:name="List Table 1 Light Accent 3" w:uiPriority="46"/>
+    <w:lsdException w:name="List Table 2 Accent 3" w:uiPriority="47"/>
+    <w:lsdException w:name="List Table 3 Accent 3" w:uiPriority="48"/>
+    <w:lsdException w:name="List Table 4 Accent 3" w:uiPriority="49"/>
+    <w:lsdException w:name="List Table 5 Dark Accent 3" w:uiPriority="50"/>
+    <w:lsdException w:name="List Table 6 Colorful Accent 3" w:uiPriority="51"/>
+    <w:lsdException w:name="List Table 7 Colorful Accent 3" w:uiPriority="52"/>
+    <w:lsdException w:name="List Table 1 Light Accent 4" w:uiPriority="46"/>
+    <w:lsdException w:name="List Table 2 Accent 4" w:uiPriority="47"/>
+    <w:lsdException w:name="List Table 3 Accent 4" w:uiPriority="48"/>
+    <w:lsdException w:name="List Table 4 Accent 4" w:uiPriority="49"/>
+    <w:lsdException w:name="List Table 5 Dark Accent 4" w:uiPriority="50"/>
+    <w:lsdException w:name="List Table 6 Colorful Accent 4" w:uiPriority="51"/>
+    <w:lsdException w:name="List Table 7 Colorful Accent 4" w:uiPriority="52"/>
+    <w:lsdException w:name="List Table 1 Light Accent 5" w:uiPriority="46"/>
+    <w:lsdException w:name="List Table 2 Accent 5" w:uiPriority="47"/>
+    <w:lsdException w:name="List Table 3 Accent 5" w:uiPriority="48"/>
+    <w:lsdException w:name="List Table 4 Accent 5" w:uiPriority="49"/>
+    <w:lsdException w:name="List Table 5 Dark Accent 5" w:uiPriority="50"/>
+    <w:lsdException w:name="List Table 6 Colorful Accent 5" w:uiPriority="51"/>
+    <w:lsdException w:name="List Table 7 Colorful Accent 5" w:uiPriority="52"/>
+    <w:lsdException w:name="List Table 1 Light Accent 6" w:uiPriority="46"/>
+    <w:lsdException w:name="List Table 2 Accent 6" w:uiPriority="47"/>
+    <w:lsdException w:name="List Table 3 Accent 6" w:uiPriority="48"/>
+    <w:lsdException w:name="List Table 4 Accent 6" w:uiPriority="49"/>
+    <w:lsdException w:name="List Table 5 Dark Accent 6" w:uiPriority="50"/>
+    <w:lsdException w:name="List Table 6 Colorful Accent 6" w:uiPriority="51"/>
+    <w:lsdException w:name="List Table 7 Colorful Accent 6" w:uiPriority="52"/>
   </w:latentStyles>
   <w:style w:type="paragraph" w:default="1" w:styleId="Normal">
     <w:name w:val="Normal"/>
     <w:qFormat/>
     <w:rsid w:val="00CD21BF"/>
   </w:style>
-  <w:style w:type="character" w:default="1" w:styleId="DefaultParagraphFont">
+  <w:style w:type="paragraph" w:styleId="Titre2">
+    <w:name w:val="heading 2"/>
+    <w:basedOn w:val="Normal"/>
+    <w:link w:val="Titre2Car"/>
+    <w:uiPriority w:val="9"/>
+    <w:qFormat/>
+    <w:rsid w:val="001A070B"/>
+    <w:pPr>
+      <w:spacing w:before="100" w:beforeAutospacing="1" w:after="100" w:afterAutospacing="1" w:line="240" w:lineRule="auto"/>
+      <w:outlineLvl w:val="1"/>
+    </w:pPr>
+    <w:rPr>
+      <w:rFonts w:ascii="Times New Roman" w:eastAsia="Times New Roman" w:hAnsi="Times New Roman" w:cs="Times New Roman"/>
+      <w:b/>
+      <w:bCs/>
+      <w:sz w:val="36"/>
+      <w:szCs w:val="36"/>
+    </w:rPr>
+  </w:style>
+  <w:style w:type="character" w:default="1" w:styleId="Policepardfaut">
     <w:name w:val="Default Paragraph Font"/>
     <w:uiPriority w:val="1"/>
     <w:semiHidden/>
     <w:unhideWhenUsed/>
   </w:style>
-  <w:style w:type="table" w:default="1" w:styleId="TableNormal">
+  <w:style w:type="table" w:default="1" w:styleId="TableauNormal">
     <w:name w:val="Normal Table"/>
     <w:uiPriority w:val="99"/>
     <w:semiHidden/>
@@ -1355,211 +2600,57 @@
       </w:tblCellMar>
     </w:tblPr>
   </w:style>
-  <w:style w:type="numbering" w:default="1" w:styleId="NoList">
+  <w:style w:type="numbering" w:default="1" w:styleId="Aucuneliste">
     <w:name w:val="No List"/>
     <w:uiPriority w:val="99"/>
     <w:semiHidden/>
     <w:unhideWhenUsed/>
   </w:style>
-</w:styles>
-</file>
-
-<file path=word/stylesWithEffects.xml><?xml version="1.0" encoding="utf-8"?>
-<w:styles xmlns:wpc="http://schemas.microsoft.com/office/word/2010/wordprocessingCanvas" xmlns:mo="http://schemas.microsoft.com/office/mac/office/2008/main" xmlns:mc="http://schemas.openxmlformats.org/markup-compatibility/2006" xmlns:mv="urn:schemas-microsoft-com:mac:vml" xmlns:o="urn:schemas-microsoft-com:office:office" xmlns:r="http://schemas.openxmlformats.org/officeDocument/2006/relationships" xmlns:m="http://schemas.openxmlformats.org/officeDocument/2006/math" xmlns:v="urn:schemas-microsoft-com:vml" xmlns:wp14="http://schemas.microsoft.com/office/word/2010/wordprocessingDrawing" xmlns:wp="http://schemas.openxmlformats.org/drawingml/2006/wordprocessingDrawing" xmlns:w10="urn:schemas-microsoft-com:office:word" xmlns:w="http://schemas.openxmlformats.org/wordprocessingml/2006/main" xmlns:w14="http://schemas.microsoft.com/office/word/2010/wordml" xmlns:wpg="http://schemas.microsoft.com/office/word/2010/wordprocessingGroup" xmlns:wpi="http://schemas.microsoft.com/office/word/2010/wordprocessingInk" xmlns:wne="http://schemas.microsoft.com/office/word/2006/wordml" xmlns:wps="http://schemas.microsoft.com/office/word/2010/wordprocessingShape" mc:Ignorable="w14 wp14">
-  <w:docDefaults>
-    <w:rPrDefault>
-      <w:rPr>
-        <w:rFonts w:asciiTheme="minorHAnsi" w:eastAsiaTheme="minorEastAsia" w:hAnsiTheme="minorHAnsi" w:cstheme="minorBidi"/>
-        <w:sz w:val="22"/>
-        <w:szCs w:val="22"/>
-        <w:lang w:val="fr-FR" w:eastAsia="zh-CN" w:bidi="ar-SA"/>
-      </w:rPr>
-    </w:rPrDefault>
-    <w:pPrDefault>
-      <w:pPr>
-        <w:spacing w:after="160" w:line="259" w:lineRule="auto"/>
-      </w:pPr>
-    </w:pPrDefault>
-  </w:docDefaults>
-  <w:latentStyles w:defLockedState="0" w:defUIPriority="99" w:defSemiHidden="1" w:defUnhideWhenUsed="1" w:defQFormat="0" w:count="276">
-    <w:lsdException w:name="Normal" w:semiHidden="0" w:uiPriority="0" w:unhideWhenUsed="0" w:qFormat="1"/>
-    <w:lsdException w:name="heading 1" w:semiHidden="0" w:uiPriority="9" w:unhideWhenUsed="0" w:qFormat="1"/>
-    <w:lsdException w:name="heading 2" w:uiPriority="9" w:qFormat="1"/>
-    <w:lsdException w:name="heading 3" w:uiPriority="9" w:qFormat="1"/>
-    <w:lsdException w:name="heading 4" w:uiPriority="9" w:qFormat="1"/>
-    <w:lsdException w:name="heading 5" w:uiPriority="9" w:qFormat="1"/>
-    <w:lsdException w:name="heading 6" w:uiPriority="9" w:qFormat="1"/>
-    <w:lsdException w:name="heading 7" w:uiPriority="9" w:qFormat="1"/>
-    <w:lsdException w:name="heading 8" w:uiPriority="9" w:qFormat="1"/>
-    <w:lsdException w:name="heading 9" w:uiPriority="9" w:qFormat="1"/>
-    <w:lsdException w:name="toc 1" w:uiPriority="39"/>
-    <w:lsdException w:name="toc 2" w:uiPriority="39"/>
-    <w:lsdException w:name="toc 3" w:uiPriority="39"/>
-    <w:lsdException w:name="toc 4" w:uiPriority="39"/>
-    <w:lsdException w:name="toc 5" w:uiPriority="39"/>
-    <w:lsdException w:name="toc 6" w:uiPriority="39"/>
-    <w:lsdException w:name="toc 7" w:uiPriority="39"/>
-    <w:lsdException w:name="toc 8" w:uiPriority="39"/>
-    <w:lsdException w:name="toc 9" w:uiPriority="39"/>
-    <w:lsdException w:name="caption" w:uiPriority="35" w:qFormat="1"/>
-    <w:lsdException w:name="Title" w:semiHidden="0" w:uiPriority="10" w:unhideWhenUsed="0" w:qFormat="1"/>
-    <w:lsdException w:name="Default Paragraph Font" w:uiPriority="1"/>
-    <w:lsdException w:name="Subtitle" w:semiHidden="0" w:uiPriority="11" w:unhideWhenUsed="0" w:qFormat="1"/>
-    <w:lsdException w:name="Strong" w:semiHidden="0" w:uiPriority="22" w:unhideWhenUsed="0" w:qFormat="1"/>
-    <w:lsdException w:name="Emphasis" w:semiHidden="0" w:uiPriority="20" w:unhideWhenUsed="0" w:qFormat="1"/>
-    <w:lsdException w:name="Table Grid" w:semiHidden="0" w:uiPriority="39" w:unhideWhenUsed="0"/>
-    <w:lsdException w:name="Note Level 1" w:semiHidden="0" w:unhideWhenUsed="0"/>
-    <w:lsdException w:name="Note Level 2" w:semiHidden="0" w:unhideWhenUsed="0"/>
-    <w:lsdException w:name="Note Level 3" w:semiHidden="0" w:unhideWhenUsed="0"/>
-    <w:lsdException w:name="Note Level 4" w:semiHidden="0" w:unhideWhenUsed="0"/>
-    <w:lsdException w:name="Note Level 5" w:semiHidden="0" w:unhideWhenUsed="0"/>
-    <w:lsdException w:name="Note Level 6" w:semiHidden="0" w:unhideWhenUsed="0"/>
-    <w:lsdException w:name="Note Level 7" w:semiHidden="0" w:unhideWhenUsed="0"/>
-    <w:lsdException w:name="Note Level 8" w:semiHidden="0" w:unhideWhenUsed="0"/>
-    <w:lsdException w:name="Note Level 9" w:semiHidden="0" w:unhideWhenUsed="0"/>
-    <w:lsdException w:name="Placeholder Text" w:unhideWhenUsed="0"/>
-    <w:lsdException w:name="No Spacing" w:semiHidden="0" w:uiPriority="1" w:unhideWhenUsed="0" w:qFormat="1"/>
-    <w:lsdException w:name="Light Shading" w:semiHidden="0" w:uiPriority="60" w:unhideWhenUsed="0"/>
-    <w:lsdException w:name="Light List" w:semiHidden="0" w:uiPriority="61" w:unhideWhenUsed="0"/>
-    <w:lsdException w:name="Light Grid" w:semiHidden="0" w:uiPriority="62" w:unhideWhenUsed="0"/>
-    <w:lsdException w:name="Medium Shading 1" w:semiHidden="0" w:uiPriority="63" w:unhideWhenUsed="0"/>
-    <w:lsdException w:name="Medium Shading 2" w:semiHidden="0" w:uiPriority="64" w:unhideWhenUsed="0"/>
-    <w:lsdException w:name="Medium List 1" w:semiHidden="0" w:uiPriority="65" w:unhideWhenUsed="0"/>
-    <w:lsdException w:name="Medium List 2" w:semiHidden="0" w:uiPriority="66" w:unhideWhenUsed="0"/>
-    <w:lsdException w:name="Medium Grid 1" w:semiHidden="0" w:uiPriority="67" w:unhideWhenUsed="0"/>
-    <w:lsdException w:name="Medium Grid 2" w:semiHidden="0" w:uiPriority="68" w:unhideWhenUsed="0"/>
-    <w:lsdException w:name="Medium Grid 3" w:semiHidden="0" w:uiPriority="69" w:unhideWhenUsed="0"/>
-    <w:lsdException w:name="Dark List" w:semiHidden="0" w:uiPriority="70" w:unhideWhenUsed="0"/>
-    <w:lsdException w:name="Colorful Shading" w:semiHidden="0" w:uiPriority="71" w:unhideWhenUsed="0"/>
-    <w:lsdException w:name="Colorful List" w:semiHidden="0" w:uiPriority="72" w:unhideWhenUsed="0"/>
-    <w:lsdException w:name="Colorful Grid" w:semiHidden="0" w:uiPriority="73" w:unhideWhenUsed="0"/>
-    <w:lsdException w:name="Light Shading Accent 1" w:semiHidden="0" w:uiPriority="60" w:unhideWhenUsed="0"/>
-    <w:lsdException w:name="Light List Accent 1" w:semiHidden="0" w:uiPriority="61" w:unhideWhenUsed="0"/>
-    <w:lsdException w:name="Light Grid Accent 1" w:semiHidden="0" w:uiPriority="62" w:unhideWhenUsed="0"/>
-    <w:lsdException w:name="Medium Shading 1 Accent 1" w:semiHidden="0" w:uiPriority="63" w:unhideWhenUsed="0"/>
-    <w:lsdException w:name="Medium Shading 2 Accent 1" w:semiHidden="0" w:uiPriority="64" w:unhideWhenUsed="0"/>
-    <w:lsdException w:name="Medium List 1 Accent 1" w:semiHidden="0" w:uiPriority="65" w:unhideWhenUsed="0"/>
-    <w:lsdException w:name="Revision" w:unhideWhenUsed="0"/>
-    <w:lsdException w:name="List Paragraph" w:semiHidden="0" w:uiPriority="34" w:unhideWhenUsed="0" w:qFormat="1"/>
-    <w:lsdException w:name="Quote" w:semiHidden="0" w:uiPriority="29" w:unhideWhenUsed="0" w:qFormat="1"/>
-    <w:lsdException w:name="Intense Quote" w:semiHidden="0" w:uiPriority="30" w:unhideWhenUsed="0" w:qFormat="1"/>
-    <w:lsdException w:name="Medium List 2 Accent 1" w:semiHidden="0" w:uiPriority="66" w:unhideWhenUsed="0"/>
-    <w:lsdException w:name="Medium Grid 1 Accent 1" w:semiHidden="0" w:uiPriority="67" w:unhideWhenUsed="0"/>
-    <w:lsdException w:name="Medium Grid 2 Accent 1" w:semiHidden="0" w:uiPriority="68" w:unhideWhenUsed="0"/>
-    <w:lsdException w:name="Medium Grid 3 Accent 1" w:semiHidden="0" w:uiPriority="69" w:unhideWhenUsed="0"/>
-    <w:lsdException w:name="Dark List Accent 1" w:semiHidden="0" w:uiPriority="70" w:unhideWhenUsed="0"/>
-    <w:lsdException w:name="Colorful Shading Accent 1" w:semiHidden="0" w:uiPriority="71" w:unhideWhenUsed="0"/>
-    <w:lsdException w:name="Colorful List Accent 1" w:semiHidden="0" w:uiPriority="72" w:unhideWhenUsed="0"/>
-    <w:lsdException w:name="Colorful Grid Accent 1" w:semiHidden="0" w:uiPriority="73" w:unhideWhenUsed="0"/>
-    <w:lsdException w:name="Light Shading Accent 2" w:semiHidden="0" w:uiPriority="60" w:unhideWhenUsed="0"/>
-    <w:lsdException w:name="Light List Accent 2" w:semiHidden="0" w:uiPriority="61" w:unhideWhenUsed="0"/>
-    <w:lsdException w:name="Light Grid Accent 2" w:semiHidden="0" w:uiPriority="62" w:unhideWhenUsed="0"/>
-    <w:lsdException w:name="Medium Shading 1 Accent 2" w:semiHidden="0" w:uiPriority="63" w:unhideWhenUsed="0"/>
-    <w:lsdException w:name="Medium Shading 2 Accent 2" w:semiHidden="0" w:uiPriority="64" w:unhideWhenUsed="0"/>
-    <w:lsdException w:name="Medium List 1 Accent 2" w:semiHidden="0" w:uiPriority="65" w:unhideWhenUsed="0"/>
-    <w:lsdException w:name="Medium List 2 Accent 2" w:semiHidden="0" w:uiPriority="66" w:unhideWhenUsed="0"/>
-    <w:lsdException w:name="Medium Grid 1 Accent 2" w:semiHidden="0" w:uiPriority="67" w:unhideWhenUsed="0"/>
-    <w:lsdException w:name="Medium Grid 2 Accent 2" w:semiHidden="0" w:uiPriority="68" w:unhideWhenUsed="0"/>
-    <w:lsdException w:name="Medium Grid 3 Accent 2" w:semiHidden="0" w:uiPriority="69" w:unhideWhenUsed="0"/>
-    <w:lsdException w:name="Dark List Accent 2" w:semiHidden="0" w:uiPriority="70" w:unhideWhenUsed="0"/>
-    <w:lsdException w:name="Colorful Shading Accent 2" w:semiHidden="0" w:uiPriority="71" w:unhideWhenUsed="0"/>
-    <w:lsdException w:name="Colorful List Accent 2" w:semiHidden="0" w:uiPriority="72" w:unhideWhenUsed="0"/>
-    <w:lsdException w:name="Colorful Grid Accent 2" w:semiHidden="0" w:uiPriority="73" w:unhideWhenUsed="0"/>
-    <w:lsdException w:name="Light Shading Accent 3" w:semiHidden="0" w:uiPriority="60" w:unhideWhenUsed="0"/>
-    <w:lsdException w:name="Light List Accent 3" w:semiHidden="0" w:uiPriority="61" w:unhideWhenUsed="0"/>
-    <w:lsdException w:name="Light Grid Accent 3" w:semiHidden="0" w:uiPriority="62" w:unhideWhenUsed="0"/>
-    <w:lsdException w:name="Medium Shading 1 Accent 3" w:semiHidden="0" w:uiPriority="63" w:unhideWhenUsed="0"/>
-    <w:lsdException w:name="Medium Shading 2 Accent 3" w:semiHidden="0" w:uiPriority="64" w:unhideWhenUsed="0"/>
-    <w:lsdException w:name="Medium List 1 Accent 3" w:semiHidden="0" w:uiPriority="65" w:unhideWhenUsed="0"/>
-    <w:lsdException w:name="Medium List 2 Accent 3" w:semiHidden="0" w:uiPriority="66" w:unhideWhenUsed="0"/>
-    <w:lsdException w:name="Medium Grid 1 Accent 3" w:semiHidden="0" w:uiPriority="67" w:unhideWhenUsed="0"/>
-    <w:lsdException w:name="Medium Grid 2 Accent 3" w:semiHidden="0" w:uiPriority="68" w:unhideWhenUsed="0"/>
-    <w:lsdException w:name="Medium Grid 3 Accent 3" w:semiHidden="0" w:uiPriority="69" w:unhideWhenUsed="0"/>
-    <w:lsdException w:name="Dark List Accent 3" w:semiHidden="0" w:uiPriority="70" w:unhideWhenUsed="0"/>
-    <w:lsdException w:name="Colorful Shading Accent 3" w:semiHidden="0" w:uiPriority="71" w:unhideWhenUsed="0"/>
-    <w:lsdException w:name="Colorful List Accent 3" w:semiHidden="0" w:uiPriority="72" w:unhideWhenUsed="0"/>
-    <w:lsdException w:name="Colorful Grid Accent 3" w:semiHidden="0" w:uiPriority="73" w:unhideWhenUsed="0"/>
-    <w:lsdException w:name="Light Shading Accent 4" w:semiHidden="0" w:uiPriority="60" w:unhideWhenUsed="0"/>
-    <w:lsdException w:name="Light List Accent 4" w:semiHidden="0" w:uiPriority="61" w:unhideWhenUsed="0"/>
-    <w:lsdException w:name="Light Grid Accent 4" w:semiHidden="0" w:uiPriority="62" w:unhideWhenUsed="0"/>
-    <w:lsdException w:name="Medium Shading 1 Accent 4" w:semiHidden="0" w:uiPriority="63" w:unhideWhenUsed="0"/>
-    <w:lsdException w:name="Medium Shading 2 Accent 4" w:semiHidden="0" w:uiPriority="64" w:unhideWhenUsed="0"/>
-    <w:lsdException w:name="Medium List 1 Accent 4" w:semiHidden="0" w:uiPriority="65" w:unhideWhenUsed="0"/>
-    <w:lsdException w:name="Medium List 2 Accent 4" w:semiHidden="0" w:uiPriority="66" w:unhideWhenUsed="0"/>
-    <w:lsdException w:name="Medium Grid 1 Accent 4" w:semiHidden="0" w:uiPriority="67" w:unhideWhenUsed="0"/>
-    <w:lsdException w:name="Medium Grid 2 Accent 4" w:semiHidden="0" w:uiPriority="68" w:unhideWhenUsed="0"/>
-    <w:lsdException w:name="Medium Grid 3 Accent 4" w:semiHidden="0" w:uiPriority="69" w:unhideWhenUsed="0"/>
-    <w:lsdException w:name="Dark List Accent 4" w:semiHidden="0" w:uiPriority="70" w:unhideWhenUsed="0"/>
-    <w:lsdException w:name="Colorful Shading Accent 4" w:semiHidden="0" w:uiPriority="71" w:unhideWhenUsed="0"/>
-    <w:lsdException w:name="Colorful List Accent 4" w:semiHidden="0" w:uiPriority="72" w:unhideWhenUsed="0"/>
-    <w:lsdException w:name="Colorful Grid Accent 4" w:semiHidden="0" w:uiPriority="73" w:unhideWhenUsed="0"/>
-    <w:lsdException w:name="Light Shading Accent 5" w:semiHidden="0" w:uiPriority="60" w:unhideWhenUsed="0"/>
-    <w:lsdException w:name="Light List Accent 5" w:semiHidden="0" w:uiPriority="61" w:unhideWhenUsed="0"/>
-    <w:lsdException w:name="Light Grid Accent 5" w:semiHidden="0" w:uiPriority="62" w:unhideWhenUsed="0"/>
-    <w:lsdException w:name="Medium Shading 1 Accent 5" w:semiHidden="0" w:uiPriority="63" w:unhideWhenUsed="0"/>
-    <w:lsdException w:name="Medium Shading 2 Accent 5" w:semiHidden="0" w:uiPriority="64" w:unhideWhenUsed="0"/>
-    <w:lsdException w:name="Medium List 1 Accent 5" w:semiHidden="0" w:uiPriority="65" w:unhideWhenUsed="0"/>
-    <w:lsdException w:name="Medium List 2 Accent 5" w:semiHidden="0" w:uiPriority="66" w:unhideWhenUsed="0"/>
-    <w:lsdException w:name="Medium Grid 1 Accent 5" w:semiHidden="0" w:uiPriority="67" w:unhideWhenUsed="0"/>
-    <w:lsdException w:name="Medium Grid 2 Accent 5" w:semiHidden="0" w:uiPriority="68" w:unhideWhenUsed="0"/>
-    <w:lsdException w:name="Medium Grid 3 Accent 5" w:semiHidden="0" w:uiPriority="69" w:unhideWhenUsed="0"/>
-    <w:lsdException w:name="Dark List Accent 5" w:semiHidden="0" w:uiPriority="70" w:unhideWhenUsed="0"/>
-    <w:lsdException w:name="Colorful Shading Accent 5" w:semiHidden="0" w:uiPriority="71" w:unhideWhenUsed="0"/>
-    <w:lsdException w:name="Colorful List Accent 5" w:semiHidden="0" w:uiPriority="72" w:unhideWhenUsed="0"/>
-    <w:lsdException w:name="Colorful Grid Accent 5" w:semiHidden="0" w:uiPriority="73" w:unhideWhenUsed="0"/>
-    <w:lsdException w:name="Light Shading Accent 6" w:semiHidden="0" w:uiPriority="60" w:unhideWhenUsed="0"/>
-    <w:lsdException w:name="Light List Accent 6" w:semiHidden="0" w:uiPriority="61" w:unhideWhenUsed="0"/>
-    <w:lsdException w:name="Light Grid Accent 6" w:semiHidden="0" w:uiPriority="62" w:unhideWhenUsed="0"/>
-    <w:lsdException w:name="Medium Shading 1 Accent 6" w:semiHidden="0" w:uiPriority="63" w:unhideWhenUsed="0"/>
-    <w:lsdException w:name="Medium Shading 2 Accent 6" w:semiHidden="0" w:uiPriority="64" w:unhideWhenUsed="0"/>
-    <w:lsdException w:name="Medium List 1 Accent 6" w:semiHidden="0" w:uiPriority="65" w:unhideWhenUsed="0"/>
-    <w:lsdException w:name="Medium List 2 Accent 6" w:semiHidden="0" w:uiPriority="66" w:unhideWhenUsed="0"/>
-    <w:lsdException w:name="Medium Grid 1 Accent 6" w:semiHidden="0" w:uiPriority="67" w:unhideWhenUsed="0"/>
-    <w:lsdException w:name="Medium Grid 2 Accent 6" w:semiHidden="0" w:uiPriority="68" w:unhideWhenUsed="0"/>
-    <w:lsdException w:name="Medium Grid 3 Accent 6" w:semiHidden="0" w:uiPriority="69" w:unhideWhenUsed="0"/>
-    <w:lsdException w:name="Dark List Accent 6" w:semiHidden="0" w:uiPriority="70" w:unhideWhenUsed="0"/>
-    <w:lsdException w:name="Colorful Shading Accent 6" w:semiHidden="0" w:uiPriority="71" w:unhideWhenUsed="0"/>
-    <w:lsdException w:name="Colorful List Accent 6" w:semiHidden="0" w:uiPriority="72" w:unhideWhenUsed="0"/>
-    <w:lsdException w:name="Colorful Grid Accent 6" w:semiHidden="0" w:uiPriority="73" w:unhideWhenUsed="0"/>
-    <w:lsdException w:name="Subtle Emphasis" w:semiHidden="0" w:uiPriority="19" w:unhideWhenUsed="0" w:qFormat="1"/>
-    <w:lsdException w:name="Intense Emphasis" w:semiHidden="0" w:uiPriority="21" w:unhideWhenUsed="0" w:qFormat="1"/>
-    <w:lsdException w:name="Subtle Reference" w:semiHidden="0" w:uiPriority="31" w:unhideWhenUsed="0" w:qFormat="1"/>
-    <w:lsdException w:name="Intense Reference" w:semiHidden="0" w:uiPriority="32" w:unhideWhenUsed="0" w:qFormat="1"/>
-    <w:lsdException w:name="Book Title" w:semiHidden="0" w:uiPriority="33" w:unhideWhenUsed="0" w:qFormat="1"/>
-    <w:lsdException w:name="Bibliography" w:uiPriority="37"/>
-    <w:lsdException w:name="TOC Heading" w:uiPriority="39" w:qFormat="1"/>
-  </w:latentStyles>
-  <w:style w:type="paragraph" w:default="1" w:styleId="Normal">
-    <w:name w:val="Normal"/>
-    <w:qFormat/>
-    <w:rsid w:val="00CD21BF"/>
+  <w:style w:type="character" w:customStyle="1" w:styleId="Titre2Car">
+    <w:name w:val="Titre 2 Car"/>
+    <w:basedOn w:val="Policepardfaut"/>
+    <w:link w:val="Titre2"/>
+    <w:uiPriority w:val="9"/>
+    <w:rsid w:val="001A070B"/>
+    <w:rPr>
+      <w:rFonts w:ascii="Times New Roman" w:eastAsia="Times New Roman" w:hAnsi="Times New Roman" w:cs="Times New Roman"/>
+      <w:b/>
+      <w:bCs/>
+      <w:sz w:val="36"/>
+      <w:szCs w:val="36"/>
+    </w:rPr>
   </w:style>
-  <w:style w:type="character" w:default="1" w:styleId="DefaultParagraphFont">
-    <w:name w:val="Default Paragraph Font"/>
-    <w:uiPriority w:val="1"/>
-    <w:semiHidden/>
-    <w:unhideWhenUsed/>
-  </w:style>
-  <w:style w:type="table" w:default="1" w:styleId="TableNormal">
-    <w:name w:val="Normal Table"/>
+  <w:style w:type="paragraph" w:styleId="NormalWeb">
+    <w:name w:val="Normal (Web)"/>
+    <w:basedOn w:val="Normal"/>
     <w:uiPriority w:val="99"/>
     <w:semiHidden/>
     <w:unhideWhenUsed/>
-    <w:tblPr>
-      <w:tblInd w:w="0" w:type="dxa"/>
-      <w:tblCellMar>
-        <w:top w:w="0" w:type="dxa"/>
-        <w:left w:w="108" w:type="dxa"/>
-        <w:bottom w:w="0" w:type="dxa"/>
-        <w:right w:w="108" w:type="dxa"/>
-      </w:tblCellMar>
-    </w:tblPr>
+    <w:rsid w:val="001A070B"/>
+    <w:pPr>
+      <w:spacing w:before="100" w:beforeAutospacing="1" w:after="100" w:afterAutospacing="1" w:line="240" w:lineRule="auto"/>
+    </w:pPr>
+    <w:rPr>
+      <w:rFonts w:ascii="Times New Roman" w:eastAsia="Times New Roman" w:hAnsi="Times New Roman" w:cs="Times New Roman"/>
+      <w:sz w:val="24"/>
+      <w:szCs w:val="24"/>
+    </w:rPr>
   </w:style>
-  <w:style w:type="numbering" w:default="1" w:styleId="NoList">
-    <w:name w:val="No List"/>
+  <w:style w:type="character" w:customStyle="1" w:styleId="apple-converted-space">
+    <w:name w:val="apple-converted-space"/>
+    <w:basedOn w:val="Policepardfaut"/>
+    <w:rsid w:val="001A070B"/>
+  </w:style>
+  <w:style w:type="character" w:styleId="Lienhypertexte">
+    <w:name w:val="Hyperlink"/>
+    <w:basedOn w:val="Policepardfaut"/>
     <w:uiPriority w:val="99"/>
-    <w:semiHidden/>
     <w:unhideWhenUsed/>
+    <w:rsid w:val="00F72E50"/>
+    <w:rPr>
+      <w:color w:val="0563C1" w:themeColor="hyperlink"/>
+      <w:u w:val="single"/>
+    </w:rPr>
   </w:style>
 </w:styles>
 </file>
@@ -1819,7 +2910,7 @@
   <a:extraClrSchemeLst/>
   <a:extLst>
     <a:ext uri="{05A4C25C-085E-4340-85A3-A5531E510DB2}">
-      <thm15:themeFamily xmlns:thm15="http://schemas.microsoft.com/office/thememl/2012/main" xmlns="" name="Office Theme" id="{62F939B6-93AF-4DB8-9C6B-D6C7DFDC589F}" vid="{4A3C46E8-61CC-4603-A589-7422A47A8E4A}"/>
+      <thm15:themeFamily xmlns:thm15="http://schemas.microsoft.com/office/thememl/2012/main" name="Office Theme" id="{62F939B6-93AF-4DB8-9C6B-D6C7DFDC589F}" vid="{4A3C46E8-61CC-4603-A589-7422A47A8E4A}"/>
     </a:ext>
   </a:extLst>
 </a:theme>

</xml_diff>